<commit_message>
Update milestone0 Team Contract.docx
</commit_message>
<xml_diff>
--- a/milestone0 Team Contract.docx
+++ b/milestone0 Team Contract.docx
@@ -9,21 +9,12 @@
           <w:color w:val="2E3338"/>
         </w:rPr>
       </w:pPr>
-      <w:proofErr w:type="spellStart"/>
       <w:r>
         <w:rPr>
           <w:rFonts w:ascii="Helvetica" w:hAnsi="Helvetica" w:cs="Helvetica"/>
           <w:color w:val="2E3338"/>
         </w:rPr>
-        <w:t>Dilpesh</w:t>
-      </w:r>
-      <w:proofErr w:type="spellEnd"/>
-      <w:r>
-        <w:rPr>
-          <w:rFonts w:ascii="Helvetica" w:hAnsi="Helvetica" w:cs="Helvetica"/>
-          <w:color w:val="2E3338"/>
-        </w:rPr>
-        <w:t xml:space="preserve"> shah </w:t>
+        <w:t xml:space="preserve">Dilpesh shah </w:t>
       </w:r>
       <w:hyperlink r:id="rId5" w:history="1">
         <w:r>
@@ -47,23 +38,7 @@
           <w:rFonts w:ascii="Helvetica" w:hAnsi="Helvetica" w:cs="Helvetica"/>
           <w:color w:val="2E3338"/>
         </w:rPr>
-        <w:t xml:space="preserve">Dylan </w:t>
-      </w:r>
-      <w:proofErr w:type="spellStart"/>
-      <w:r>
-        <w:rPr>
-          <w:rFonts w:ascii="Helvetica" w:hAnsi="Helvetica" w:cs="Helvetica"/>
-          <w:color w:val="2E3338"/>
-        </w:rPr>
-        <w:t>Labiuk</w:t>
-      </w:r>
-      <w:proofErr w:type="spellEnd"/>
-      <w:r>
-        <w:rPr>
-          <w:rFonts w:ascii="Helvetica" w:hAnsi="Helvetica" w:cs="Helvetica"/>
-          <w:color w:val="2E3338"/>
-        </w:rPr>
-        <w:t xml:space="preserve"> </w:t>
+        <w:t xml:space="preserve">Dylan Labiuk </w:t>
       </w:r>
       <w:hyperlink r:id="rId6" w:history="1">
         <w:r>
@@ -172,48 +147,8 @@
           <w:sz w:val="27"/>
           <w:szCs w:val="27"/>
         </w:rPr>
-        <w:t>What are your goals as a team collectively?</w:t>
-      </w:r>
-      <w:r>
-        <w:rPr>
-          <w:rFonts w:ascii="Calibri" w:hAnsi="Calibri" w:cs="Calibri"/>
-          <w:color w:val="333333"/>
-          <w:sz w:val="27"/>
-          <w:szCs w:val="27"/>
-        </w:rPr>
-        <w:t xml:space="preserve"> Learn good </w:t>
-      </w:r>
-      <w:proofErr w:type="gramStart"/>
-      <w:r>
-        <w:rPr>
-          <w:rFonts w:ascii="Calibri" w:hAnsi="Calibri" w:cs="Calibri"/>
-          <w:color w:val="333333"/>
-          <w:sz w:val="27"/>
-          <w:szCs w:val="27"/>
-        </w:rPr>
-        <w:t>design ,</w:t>
-      </w:r>
-      <w:proofErr w:type="gramEnd"/>
-      <w:r>
-        <w:rPr>
-          <w:rFonts w:ascii="Calibri" w:hAnsi="Calibri" w:cs="Calibri"/>
-          <w:color w:val="333333"/>
-          <w:sz w:val="27"/>
-          <w:szCs w:val="27"/>
-        </w:rPr>
-        <w:t xml:space="preserve"> prototyping, create user friendly </w:t>
-      </w:r>
-      <w:proofErr w:type="spellStart"/>
-      <w:r>
-        <w:rPr>
-          <w:rFonts w:ascii="Calibri" w:hAnsi="Calibri" w:cs="Calibri"/>
-          <w:color w:val="333333"/>
-          <w:sz w:val="27"/>
-          <w:szCs w:val="27"/>
-        </w:rPr>
-        <w:t>ui</w:t>
-      </w:r>
-      <w:proofErr w:type="spellEnd"/>
+        <w:t xml:space="preserve">What are your goals as a team collectively? </w:t>
+      </w:r>
     </w:p>
     <w:p>
       <w:pPr>
@@ -231,16 +166,7 @@
           <w:sz w:val="27"/>
           <w:szCs w:val="27"/>
         </w:rPr>
-        <w:t xml:space="preserve">2 </w:t>
-      </w:r>
-      <w:r>
-        <w:rPr>
-          <w:rFonts w:ascii="Calibri" w:hAnsi="Calibri" w:cs="Calibri"/>
-          <w:color w:val="333333"/>
-          <w:sz w:val="27"/>
-          <w:szCs w:val="27"/>
-        </w:rPr>
-        <w:t>How will you communicate? What are your expectations regarding the timeliness of responses to emails / forum messages?</w:t>
+        <w:t xml:space="preserve">Yes we want to accomplish the same thing. </w:t>
       </w:r>
     </w:p>
     <w:p>
@@ -252,17 +178,145 @@
           <w:szCs w:val="27"/>
         </w:rPr>
       </w:pPr>
-      <w:proofErr w:type="gramStart"/>
-      <w:r>
-        <w:rPr>
-          <w:rFonts w:ascii="Calibri" w:hAnsi="Calibri" w:cs="Calibri"/>
-          <w:color w:val="333333"/>
-          <w:sz w:val="27"/>
-          <w:szCs w:val="27"/>
-        </w:rPr>
-        <w:t>Discord ,</w:t>
-      </w:r>
-      <w:proofErr w:type="gramEnd"/>
+      <w:r>
+        <w:rPr>
+          <w:rFonts w:ascii="Calibri" w:hAnsi="Calibri" w:cs="Calibri"/>
+          <w:color w:val="333333"/>
+          <w:sz w:val="27"/>
+          <w:szCs w:val="27"/>
+        </w:rPr>
+        <w:t xml:space="preserve">Everyone to learn : </w:t>
+      </w:r>
+      <w:r>
+        <w:rPr>
+          <w:rFonts w:ascii="Calibri" w:hAnsi="Calibri" w:cs="Calibri"/>
+          <w:color w:val="333333"/>
+          <w:sz w:val="27"/>
+          <w:szCs w:val="27"/>
+        </w:rPr>
+        <w:t xml:space="preserve">Learn good design , prototyping, create user friendly </w:t>
+      </w:r>
+      <w:r>
+        <w:rPr>
+          <w:rFonts w:ascii="Calibri" w:hAnsi="Calibri" w:cs="Calibri"/>
+          <w:color w:val="333333"/>
+          <w:sz w:val="27"/>
+          <w:szCs w:val="27"/>
+        </w:rPr>
+        <w:t xml:space="preserve">up, learn html css and JavaScript </w:t>
+      </w:r>
+    </w:p>
+    <w:p>
+      <w:pPr>
+        <w:rPr>
+          <w:rFonts w:ascii="Calibri" w:hAnsi="Calibri" w:cs="Calibri"/>
+          <w:color w:val="333333"/>
+          <w:sz w:val="27"/>
+          <w:szCs w:val="27"/>
+        </w:rPr>
+      </w:pPr>
+      <w:r>
+        <w:rPr>
+          <w:rFonts w:ascii="Calibri" w:hAnsi="Calibri" w:cs="Calibri"/>
+          <w:color w:val="333333"/>
+          <w:sz w:val="27"/>
+          <w:szCs w:val="27"/>
+        </w:rPr>
+        <w:t xml:space="preserve">2 How will you communicate? </w:t>
+      </w:r>
+    </w:p>
+    <w:p>
+      <w:pPr>
+        <w:rPr>
+          <w:rFonts w:ascii="Calibri" w:hAnsi="Calibri" w:cs="Calibri"/>
+          <w:color w:val="333333"/>
+          <w:sz w:val="27"/>
+          <w:szCs w:val="27"/>
+        </w:rPr>
+      </w:pPr>
+      <w:r>
+        <w:rPr>
+          <w:rFonts w:ascii="Calibri" w:hAnsi="Calibri" w:cs="Calibri"/>
+          <w:color w:val="333333"/>
+          <w:sz w:val="27"/>
+          <w:szCs w:val="27"/>
+        </w:rPr>
+        <w:t>We will be using discord to communicate tasks, scheduling etc. while we will be using GitHub to collaborate coding.</w:t>
+      </w:r>
+    </w:p>
+    <w:p>
+      <w:pPr>
+        <w:rPr>
+          <w:rFonts w:ascii="Calibri" w:hAnsi="Calibri" w:cs="Calibri"/>
+          <w:color w:val="333333"/>
+          <w:sz w:val="27"/>
+          <w:szCs w:val="27"/>
+        </w:rPr>
+      </w:pPr>
+      <w:r>
+        <w:rPr>
+          <w:rFonts w:ascii="Calibri" w:hAnsi="Calibri" w:cs="Calibri"/>
+          <w:color w:val="333333"/>
+          <w:sz w:val="27"/>
+          <w:szCs w:val="27"/>
+        </w:rPr>
+        <w:t>What are your expectations regarding the timeliness of responses to emails / forum messages?</w:t>
+      </w:r>
+    </w:p>
+    <w:p>
+      <w:pPr>
+        <w:rPr>
+          <w:rFonts w:ascii="Calibri" w:hAnsi="Calibri" w:cs="Calibri"/>
+          <w:color w:val="333333"/>
+          <w:sz w:val="27"/>
+          <w:szCs w:val="27"/>
+        </w:rPr>
+      </w:pPr>
+      <w:r>
+        <w:rPr>
+          <w:rFonts w:ascii="Calibri" w:hAnsi="Calibri" w:cs="Calibri"/>
+          <w:color w:val="333333"/>
+          <w:sz w:val="27"/>
+          <w:szCs w:val="27"/>
+        </w:rPr>
+        <w:t xml:space="preserve">Each member is expected to respond within </w:t>
+      </w:r>
+      <w:r>
+        <w:rPr>
+          <w:rFonts w:ascii="Calibri" w:hAnsi="Calibri" w:cs="Calibri"/>
+          <w:color w:val="333333"/>
+          <w:sz w:val="27"/>
+          <w:szCs w:val="27"/>
+        </w:rPr>
+        <w:t xml:space="preserve">24 hrs </w:t>
+      </w:r>
+      <w:r>
+        <w:rPr>
+          <w:rFonts w:ascii="Calibri" w:hAnsi="Calibri" w:cs="Calibri"/>
+          <w:color w:val="333333"/>
+          <w:sz w:val="27"/>
+          <w:szCs w:val="27"/>
+        </w:rPr>
+        <w:t xml:space="preserve">and is responsible for providing a </w:t>
+      </w:r>
+      <w:r>
+        <w:rPr>
+          <w:rFonts w:ascii="Calibri" w:hAnsi="Calibri" w:cs="Calibri"/>
+          <w:color w:val="333333"/>
+          <w:sz w:val="27"/>
+          <w:szCs w:val="27"/>
+        </w:rPr>
+        <w:t xml:space="preserve">24hrs </w:t>
+      </w:r>
+      <w:r>
+        <w:rPr>
+          <w:rFonts w:ascii="Calibri" w:hAnsi="Calibri" w:cs="Calibri"/>
+          <w:color w:val="333333"/>
+          <w:sz w:val="27"/>
+          <w:szCs w:val="27"/>
+        </w:rPr>
+        <w:t>notice prior to any absences.</w:t>
+      </w:r>
       <w:r>
         <w:rPr>
           <w:rFonts w:ascii="Calibri" w:hAnsi="Calibri" w:cs="Calibri"/>
@@ -272,25 +326,1006 @@
         </w:rPr>
         <w:t xml:space="preserve"> </w:t>
       </w:r>
-      <w:proofErr w:type="spellStart"/>
-      <w:r>
-        <w:rPr>
-          <w:rFonts w:ascii="Calibri" w:hAnsi="Calibri" w:cs="Calibri"/>
-          <w:color w:val="333333"/>
-          <w:sz w:val="27"/>
-          <w:szCs w:val="27"/>
-        </w:rPr>
-        <w:t>github</w:t>
-      </w:r>
-      <w:proofErr w:type="spellEnd"/>
-      <w:r>
-        <w:rPr>
-          <w:rFonts w:ascii="Calibri" w:hAnsi="Calibri" w:cs="Calibri"/>
-          <w:color w:val="333333"/>
-          <w:sz w:val="27"/>
-          <w:szCs w:val="27"/>
-        </w:rPr>
-        <w:t xml:space="preserve">, 24 hrs timeline </w:t>
+    </w:p>
+    <w:p>
+      <w:pPr>
+        <w:pStyle w:val="NormalWeb"/>
+        <w:spacing w:after="0" w:afterAutospacing="0" w:line="240" w:lineRule="atLeast"/>
+        <w:jc w:val="both"/>
+        <w:rPr>
+          <w:rFonts w:ascii="Calibri" w:hAnsi="Calibri" w:cs="Calibri"/>
+          <w:color w:val="333333"/>
+          <w:sz w:val="27"/>
+          <w:szCs w:val="27"/>
+        </w:rPr>
+      </w:pPr>
+      <w:r>
+        <w:rPr>
+          <w:rFonts w:ascii="Calibri" w:hAnsi="Calibri" w:cs="Calibri"/>
+          <w:color w:val="333333"/>
+          <w:sz w:val="27"/>
+          <w:szCs w:val="27"/>
+        </w:rPr>
+        <w:t>3.</w:t>
+      </w:r>
+      <w:r>
+        <w:rPr>
+          <w:rFonts w:ascii="Calibri" w:hAnsi="Calibri" w:cs="Calibri"/>
+          <w:color w:val="333333"/>
+          <w:sz w:val="27"/>
+          <w:szCs w:val="27"/>
+        </w:rPr>
+        <w:t xml:space="preserve"> </w:t>
+      </w:r>
+      <w:r>
+        <w:rPr>
+          <w:rFonts w:ascii="Calibri" w:hAnsi="Calibri" w:cs="Calibri"/>
+          <w:color w:val="333333"/>
+          <w:sz w:val="27"/>
+          <w:szCs w:val="27"/>
+        </w:rPr>
+        <w:t>What do you expect team members to do prior to each meeting?</w:t>
+      </w:r>
+    </w:p>
+    <w:p>
+      <w:pPr>
+        <w:pStyle w:val="NormalWeb"/>
+        <w:spacing w:after="0" w:afterAutospacing="0" w:line="240" w:lineRule="atLeast"/>
+        <w:jc w:val="both"/>
+        <w:rPr>
+          <w:color w:val="000000"/>
+          <w:sz w:val="27"/>
+          <w:szCs w:val="27"/>
+        </w:rPr>
+      </w:pPr>
+      <w:r>
+        <w:rPr>
+          <w:rFonts w:ascii="Calibri" w:hAnsi="Calibri" w:cs="Calibri"/>
+          <w:color w:val="333333"/>
+          <w:sz w:val="27"/>
+          <w:szCs w:val="27"/>
+        </w:rPr>
+        <w:t>Each team member is expected to come</w:t>
+      </w:r>
+      <w:r>
+        <w:rPr>
+          <w:rFonts w:ascii="Calibri" w:hAnsi="Calibri" w:cs="Calibri"/>
+          <w:color w:val="333333"/>
+          <w:sz w:val="27"/>
+          <w:szCs w:val="27"/>
+        </w:rPr>
+        <w:t xml:space="preserve"> prepared </w:t>
+      </w:r>
+      <w:r>
+        <w:rPr>
+          <w:rFonts w:ascii="Calibri" w:hAnsi="Calibri" w:cs="Calibri"/>
+          <w:color w:val="333333"/>
+          <w:sz w:val="27"/>
+          <w:szCs w:val="27"/>
+        </w:rPr>
+        <w:t xml:space="preserve">by finishing all their assigned </w:t>
+      </w:r>
+      <w:r>
+        <w:rPr>
+          <w:rFonts w:ascii="Calibri" w:hAnsi="Calibri" w:cs="Calibri"/>
+          <w:color w:val="333333"/>
+          <w:sz w:val="27"/>
+          <w:szCs w:val="27"/>
+        </w:rPr>
+        <w:t>work in relation to a meeting.</w:t>
+      </w:r>
+    </w:p>
+    <w:p>
+      <w:pPr>
+        <w:pStyle w:val="NormalWeb"/>
+        <w:spacing w:after="0" w:afterAutospacing="0" w:line="240" w:lineRule="atLeast"/>
+        <w:jc w:val="both"/>
+        <w:rPr>
+          <w:color w:val="000000"/>
+          <w:sz w:val="27"/>
+          <w:szCs w:val="27"/>
+        </w:rPr>
+      </w:pPr>
+      <w:r>
+        <w:rPr>
+          <w:rFonts w:ascii="Calibri" w:hAnsi="Calibri" w:cs="Calibri"/>
+          <w:color w:val="333333"/>
+          <w:sz w:val="27"/>
+          <w:szCs w:val="27"/>
+        </w:rPr>
+        <w:t>4.</w:t>
+      </w:r>
+      <w:r>
+        <w:rPr>
+          <w:rFonts w:ascii="Calibri" w:hAnsi="Calibri" w:cs="Calibri"/>
+          <w:color w:val="333333"/>
+          <w:sz w:val="27"/>
+          <w:szCs w:val="27"/>
+        </w:rPr>
+        <w:t xml:space="preserve"> </w:t>
+      </w:r>
+      <w:r>
+        <w:rPr>
+          <w:rFonts w:ascii="Calibri" w:hAnsi="Calibri" w:cs="Calibri"/>
+          <w:color w:val="333333"/>
+          <w:sz w:val="27"/>
+          <w:szCs w:val="27"/>
+        </w:rPr>
+        <w:t>How are you going to structure the work? When will you meet? What process will you use to assign the responsibilities?</w:t>
+      </w:r>
+    </w:p>
+    <w:p>
+      <w:pPr>
+        <w:pStyle w:val="NormalWeb"/>
+        <w:spacing w:after="0" w:afterAutospacing="0" w:line="240" w:lineRule="atLeast"/>
+        <w:jc w:val="both"/>
+        <w:rPr>
+          <w:rFonts w:ascii="Calibri" w:hAnsi="Calibri" w:cs="Calibri"/>
+          <w:color w:val="333333"/>
+          <w:sz w:val="27"/>
+          <w:szCs w:val="27"/>
+        </w:rPr>
+      </w:pPr>
+      <w:r>
+        <w:rPr>
+          <w:rFonts w:ascii="Calibri" w:hAnsi="Calibri" w:cs="Calibri"/>
+          <w:color w:val="333333"/>
+          <w:sz w:val="27"/>
+          <w:szCs w:val="27"/>
+        </w:rPr>
+        <w:t>We will structure our work by b</w:t>
+      </w:r>
+      <w:r>
+        <w:rPr>
+          <w:rFonts w:ascii="Calibri" w:hAnsi="Calibri" w:cs="Calibri"/>
+          <w:color w:val="333333"/>
+          <w:sz w:val="27"/>
+          <w:szCs w:val="27"/>
+        </w:rPr>
+        <w:t>reak</w:t>
+      </w:r>
+      <w:r>
+        <w:rPr>
+          <w:rFonts w:ascii="Calibri" w:hAnsi="Calibri" w:cs="Calibri"/>
+          <w:color w:val="333333"/>
+          <w:sz w:val="27"/>
+          <w:szCs w:val="27"/>
+        </w:rPr>
+        <w:t>ing our ideas</w:t>
+      </w:r>
+      <w:r>
+        <w:rPr>
+          <w:rFonts w:ascii="Calibri" w:hAnsi="Calibri" w:cs="Calibri"/>
+          <w:color w:val="333333"/>
+          <w:sz w:val="27"/>
+          <w:szCs w:val="27"/>
+        </w:rPr>
+        <w:t xml:space="preserve"> down</w:t>
+      </w:r>
+      <w:r>
+        <w:rPr>
+          <w:rFonts w:ascii="Calibri" w:hAnsi="Calibri" w:cs="Calibri"/>
+          <w:color w:val="333333"/>
+          <w:sz w:val="27"/>
+          <w:szCs w:val="27"/>
+        </w:rPr>
+        <w:t xml:space="preserve"> in features</w:t>
+      </w:r>
+      <w:r>
+        <w:rPr>
+          <w:rFonts w:ascii="Calibri" w:hAnsi="Calibri" w:cs="Calibri"/>
+          <w:color w:val="333333"/>
+          <w:sz w:val="27"/>
+          <w:szCs w:val="27"/>
+        </w:rPr>
+        <w:t xml:space="preserve"> and assign</w:t>
+      </w:r>
+      <w:r>
+        <w:rPr>
+          <w:rFonts w:ascii="Calibri" w:hAnsi="Calibri" w:cs="Calibri"/>
+          <w:color w:val="333333"/>
+          <w:sz w:val="27"/>
+          <w:szCs w:val="27"/>
+        </w:rPr>
+        <w:t>ing</w:t>
+      </w:r>
+      <w:r>
+        <w:rPr>
+          <w:rFonts w:ascii="Calibri" w:hAnsi="Calibri" w:cs="Calibri"/>
+          <w:color w:val="333333"/>
+          <w:sz w:val="27"/>
+          <w:szCs w:val="27"/>
+        </w:rPr>
+        <w:t xml:space="preserve"> it on </w:t>
+      </w:r>
+      <w:r>
+        <w:rPr>
+          <w:rFonts w:ascii="Calibri" w:hAnsi="Calibri" w:cs="Calibri"/>
+          <w:color w:val="333333"/>
+          <w:sz w:val="27"/>
+          <w:szCs w:val="27"/>
+        </w:rPr>
+        <w:t>GitHub.</w:t>
+      </w:r>
+      <w:r>
+        <w:rPr>
+          <w:rFonts w:ascii="Calibri" w:hAnsi="Calibri" w:cs="Calibri"/>
+          <w:color w:val="333333"/>
+          <w:sz w:val="27"/>
+          <w:szCs w:val="27"/>
+        </w:rPr>
+        <w:t xml:space="preserve"> </w:t>
+      </w:r>
+      <w:r>
+        <w:rPr>
+          <w:rFonts w:ascii="Calibri" w:hAnsi="Calibri" w:cs="Calibri"/>
+          <w:color w:val="333333"/>
+          <w:sz w:val="27"/>
+          <w:szCs w:val="27"/>
+        </w:rPr>
+        <w:t>The work will be broken down based on experience</w:t>
+      </w:r>
+      <w:r>
+        <w:rPr>
+          <w:rFonts w:ascii="Calibri" w:hAnsi="Calibri" w:cs="Calibri"/>
+          <w:color w:val="333333"/>
+          <w:sz w:val="27"/>
+          <w:szCs w:val="27"/>
+        </w:rPr>
+        <w:t xml:space="preserve"> and personal </w:t>
+      </w:r>
+      <w:r>
+        <w:rPr>
+          <w:rFonts w:ascii="Calibri" w:hAnsi="Calibri" w:cs="Calibri"/>
+          <w:color w:val="333333"/>
+          <w:sz w:val="27"/>
+          <w:szCs w:val="27"/>
+        </w:rPr>
+        <w:t xml:space="preserve">preference. </w:t>
+      </w:r>
+      <w:r>
+        <w:rPr>
+          <w:rFonts w:ascii="Calibri" w:hAnsi="Calibri" w:cs="Calibri"/>
+          <w:color w:val="333333"/>
+          <w:sz w:val="27"/>
+          <w:szCs w:val="27"/>
+        </w:rPr>
+        <w:t xml:space="preserve">If no one </w:t>
+      </w:r>
+      <w:r>
+        <w:rPr>
+          <w:rFonts w:ascii="Calibri" w:hAnsi="Calibri" w:cs="Calibri"/>
+          <w:color w:val="333333"/>
+          <w:sz w:val="27"/>
+          <w:szCs w:val="27"/>
+        </w:rPr>
+        <w:t>is interested on an</w:t>
+      </w:r>
+      <w:r>
+        <w:rPr>
+          <w:rFonts w:ascii="Calibri" w:hAnsi="Calibri" w:cs="Calibri"/>
+          <w:color w:val="333333"/>
+          <w:sz w:val="27"/>
+          <w:szCs w:val="27"/>
+        </w:rPr>
+        <w:t xml:space="preserve"> </w:t>
+      </w:r>
+      <w:r>
+        <w:rPr>
+          <w:rFonts w:ascii="Calibri" w:hAnsi="Calibri" w:cs="Calibri"/>
+          <w:color w:val="333333"/>
+          <w:sz w:val="27"/>
+          <w:szCs w:val="27"/>
+        </w:rPr>
+        <w:t>issue,</w:t>
+      </w:r>
+      <w:r>
+        <w:rPr>
+          <w:rFonts w:ascii="Calibri" w:hAnsi="Calibri" w:cs="Calibri"/>
+          <w:color w:val="333333"/>
+          <w:sz w:val="27"/>
+          <w:szCs w:val="27"/>
+        </w:rPr>
+        <w:t xml:space="preserve"> we pick a random member or collaborate</w:t>
+      </w:r>
+      <w:r>
+        <w:rPr>
+          <w:rFonts w:ascii="Calibri" w:hAnsi="Calibri" w:cs="Calibri"/>
+          <w:color w:val="333333"/>
+          <w:sz w:val="27"/>
+          <w:szCs w:val="27"/>
+        </w:rPr>
+        <w:t xml:space="preserve">. </w:t>
+      </w:r>
+      <w:r>
+        <w:rPr>
+          <w:rFonts w:ascii="Calibri" w:hAnsi="Calibri" w:cs="Calibri"/>
+          <w:color w:val="333333"/>
+          <w:sz w:val="27"/>
+          <w:szCs w:val="27"/>
+        </w:rPr>
+        <w:t>After each member has completed their feature, we will merge our work together.</w:t>
+      </w:r>
+      <w:r>
+        <w:rPr>
+          <w:rFonts w:ascii="Calibri" w:hAnsi="Calibri" w:cs="Calibri"/>
+          <w:color w:val="333333"/>
+          <w:sz w:val="27"/>
+          <w:szCs w:val="27"/>
+        </w:rPr>
+        <w:t xml:space="preserve"> </w:t>
+      </w:r>
+    </w:p>
+    <w:p>
+      <w:pPr>
+        <w:pStyle w:val="NormalWeb"/>
+        <w:spacing w:after="0" w:afterAutospacing="0" w:line="240" w:lineRule="atLeast"/>
+        <w:jc w:val="both"/>
+        <w:rPr>
+          <w:rFonts w:ascii="Calibri" w:hAnsi="Calibri" w:cs="Calibri"/>
+          <w:color w:val="333333"/>
+          <w:sz w:val="27"/>
+          <w:szCs w:val="27"/>
+        </w:rPr>
+      </w:pPr>
+      <w:r>
+        <w:rPr>
+          <w:rFonts w:ascii="Calibri" w:hAnsi="Calibri" w:cs="Calibri"/>
+          <w:color w:val="333333"/>
+          <w:sz w:val="27"/>
+          <w:szCs w:val="27"/>
+        </w:rPr>
+        <w:lastRenderedPageBreak/>
+        <w:t>We will meet e</w:t>
+      </w:r>
+      <w:r>
+        <w:rPr>
+          <w:rFonts w:ascii="Calibri" w:hAnsi="Calibri" w:cs="Calibri"/>
+          <w:color w:val="333333"/>
+          <w:sz w:val="27"/>
+          <w:szCs w:val="27"/>
+        </w:rPr>
+        <w:t>very Tuesday / Thursday at 1030</w:t>
+      </w:r>
+      <w:r>
+        <w:rPr>
+          <w:rFonts w:ascii="Calibri" w:hAnsi="Calibri" w:cs="Calibri"/>
+          <w:color w:val="333333"/>
+          <w:sz w:val="27"/>
+          <w:szCs w:val="27"/>
+        </w:rPr>
+        <w:t xml:space="preserve">; Monday, Wednesday, Friday </w:t>
+      </w:r>
+      <w:r>
+        <w:rPr>
+          <w:rFonts w:ascii="Calibri" w:hAnsi="Calibri" w:cs="Calibri"/>
+          <w:color w:val="333333"/>
+          <w:sz w:val="27"/>
+          <w:szCs w:val="27"/>
+        </w:rPr>
+        <w:t>after class</w:t>
+      </w:r>
+      <w:r>
+        <w:rPr>
+          <w:rFonts w:ascii="Calibri" w:hAnsi="Calibri" w:cs="Calibri"/>
+          <w:color w:val="333333"/>
+          <w:sz w:val="27"/>
+          <w:szCs w:val="27"/>
+        </w:rPr>
+        <w:t>;</w:t>
+      </w:r>
+      <w:r>
+        <w:rPr>
+          <w:rFonts w:ascii="Calibri" w:hAnsi="Calibri" w:cs="Calibri"/>
+          <w:color w:val="333333"/>
+          <w:sz w:val="27"/>
+          <w:szCs w:val="27"/>
+        </w:rPr>
+        <w:t xml:space="preserve"> </w:t>
+      </w:r>
+      <w:r>
+        <w:rPr>
+          <w:rFonts w:ascii="Calibri" w:hAnsi="Calibri" w:cs="Calibri"/>
+          <w:color w:val="333333"/>
+          <w:sz w:val="27"/>
+          <w:szCs w:val="27"/>
+        </w:rPr>
+        <w:t>W</w:t>
+      </w:r>
+      <w:r>
+        <w:rPr>
+          <w:rFonts w:ascii="Calibri" w:hAnsi="Calibri" w:cs="Calibri"/>
+          <w:color w:val="333333"/>
+          <w:sz w:val="27"/>
+          <w:szCs w:val="27"/>
+        </w:rPr>
+        <w:t>eekends if necessary</w:t>
+      </w:r>
+      <w:r>
+        <w:rPr>
+          <w:rFonts w:ascii="Calibri" w:hAnsi="Calibri" w:cs="Calibri"/>
+          <w:color w:val="333333"/>
+          <w:sz w:val="27"/>
+          <w:szCs w:val="27"/>
+        </w:rPr>
+        <w:t>.</w:t>
+      </w:r>
+    </w:p>
+    <w:p>
+      <w:pPr>
+        <w:pStyle w:val="NormalWeb"/>
+        <w:spacing w:after="0" w:afterAutospacing="0" w:line="240" w:lineRule="atLeast"/>
+        <w:jc w:val="both"/>
+        <w:rPr>
+          <w:rFonts w:ascii="Calibri" w:hAnsi="Calibri" w:cs="Calibri"/>
+          <w:color w:val="333333"/>
+          <w:sz w:val="27"/>
+          <w:szCs w:val="27"/>
+        </w:rPr>
+      </w:pPr>
+      <w:r>
+        <w:rPr>
+          <w:rFonts w:ascii="Calibri" w:hAnsi="Calibri" w:cs="Calibri"/>
+          <w:color w:val="333333"/>
+          <w:sz w:val="27"/>
+          <w:szCs w:val="27"/>
+        </w:rPr>
+        <w:t xml:space="preserve">How will the deliverables be submitted? Do you expect all members of the team to have a chance to vet the submission before it goes out? When should the writeup be ready for everyone to review? </w:t>
+      </w:r>
+    </w:p>
+    <w:p>
+      <w:pPr>
+        <w:pStyle w:val="NormalWeb"/>
+        <w:spacing w:after="0" w:afterAutospacing="0" w:line="240" w:lineRule="atLeast"/>
+        <w:jc w:val="both"/>
+        <w:rPr>
+          <w:rFonts w:ascii="Calibri" w:hAnsi="Calibri" w:cs="Calibri"/>
+          <w:color w:val="333333"/>
+          <w:sz w:val="27"/>
+          <w:szCs w:val="27"/>
+        </w:rPr>
+      </w:pPr>
+      <w:r>
+        <w:rPr>
+          <w:rFonts w:ascii="Calibri" w:hAnsi="Calibri" w:cs="Calibri"/>
+          <w:color w:val="333333"/>
+          <w:sz w:val="27"/>
+          <w:szCs w:val="27"/>
+        </w:rPr>
+        <w:t xml:space="preserve">The deliverables will be submitted on </w:t>
+      </w:r>
+      <w:r>
+        <w:rPr>
+          <w:rFonts w:ascii="Calibri" w:hAnsi="Calibri" w:cs="Calibri"/>
+          <w:color w:val="333333"/>
+          <w:sz w:val="27"/>
+          <w:szCs w:val="27"/>
+        </w:rPr>
+        <w:t>Github</w:t>
+      </w:r>
+      <w:r>
+        <w:rPr>
+          <w:rFonts w:ascii="Calibri" w:hAnsi="Calibri" w:cs="Calibri"/>
+          <w:color w:val="333333"/>
+          <w:sz w:val="27"/>
+          <w:szCs w:val="27"/>
+        </w:rPr>
+        <w:t>.(Ask Prof).A</w:t>
+      </w:r>
+      <w:r>
+        <w:rPr>
+          <w:rFonts w:ascii="Calibri" w:hAnsi="Calibri" w:cs="Calibri"/>
+          <w:color w:val="333333"/>
+          <w:sz w:val="27"/>
+          <w:szCs w:val="27"/>
+        </w:rPr>
+        <w:t xml:space="preserve">bout half </w:t>
+      </w:r>
+      <w:r>
+        <w:rPr>
+          <w:rFonts w:ascii="Calibri" w:hAnsi="Calibri" w:cs="Calibri"/>
+          <w:color w:val="333333"/>
+          <w:sz w:val="27"/>
+          <w:szCs w:val="27"/>
+        </w:rPr>
+        <w:t xml:space="preserve">of the team members will vet a feature. These members will be selected based on </w:t>
+      </w:r>
+      <w:r>
+        <w:rPr>
+          <w:rFonts w:ascii="Calibri" w:hAnsi="Calibri" w:cs="Calibri"/>
+          <w:color w:val="333333"/>
+          <w:sz w:val="27"/>
+          <w:szCs w:val="27"/>
+        </w:rPr>
+        <w:t xml:space="preserve">skill levels and </w:t>
+      </w:r>
+      <w:r>
+        <w:rPr>
+          <w:rFonts w:ascii="Calibri" w:hAnsi="Calibri" w:cs="Calibri"/>
+          <w:color w:val="333333"/>
+          <w:sz w:val="27"/>
+          <w:szCs w:val="27"/>
+        </w:rPr>
+        <w:t>experience.</w:t>
+      </w:r>
+      <w:r>
+        <w:rPr>
+          <w:rFonts w:ascii="Calibri" w:hAnsi="Calibri" w:cs="Calibri"/>
+          <w:color w:val="333333"/>
+          <w:sz w:val="27"/>
+          <w:szCs w:val="27"/>
+        </w:rPr>
+        <w:t xml:space="preserve"> </w:t>
+      </w:r>
+      <w:r>
+        <w:rPr>
+          <w:rFonts w:ascii="Calibri" w:hAnsi="Calibri" w:cs="Calibri"/>
+          <w:color w:val="333333"/>
+          <w:sz w:val="27"/>
+          <w:szCs w:val="27"/>
+        </w:rPr>
+        <w:t>The members to vet a feature</w:t>
+      </w:r>
+      <w:r>
+        <w:rPr>
+          <w:rFonts w:ascii="Calibri" w:hAnsi="Calibri" w:cs="Calibri"/>
+          <w:color w:val="333333"/>
+          <w:sz w:val="27"/>
+          <w:szCs w:val="27"/>
+        </w:rPr>
+        <w:t xml:space="preserve"> will be assigned in </w:t>
+      </w:r>
+      <w:r>
+        <w:rPr>
+          <w:rFonts w:ascii="Calibri" w:hAnsi="Calibri" w:cs="Calibri"/>
+          <w:color w:val="333333"/>
+          <w:sz w:val="27"/>
+          <w:szCs w:val="27"/>
+        </w:rPr>
+        <w:t>GitHub</w:t>
+      </w:r>
+      <w:r>
+        <w:rPr>
+          <w:rFonts w:ascii="Calibri" w:hAnsi="Calibri" w:cs="Calibri"/>
+          <w:color w:val="333333"/>
+          <w:sz w:val="27"/>
+          <w:szCs w:val="27"/>
+        </w:rPr>
+        <w:t xml:space="preserve"> through pull request review</w:t>
+      </w:r>
+      <w:r>
+        <w:rPr>
+          <w:rFonts w:ascii="Calibri" w:hAnsi="Calibri" w:cs="Calibri"/>
+          <w:color w:val="333333"/>
+          <w:sz w:val="27"/>
+          <w:szCs w:val="27"/>
+        </w:rPr>
+        <w:t xml:space="preserve">. The write should be ready </w:t>
+      </w:r>
+      <w:r>
+        <w:rPr>
+          <w:rFonts w:ascii="Calibri" w:hAnsi="Calibri" w:cs="Calibri"/>
+          <w:color w:val="333333"/>
+          <w:sz w:val="27"/>
+          <w:szCs w:val="27"/>
+        </w:rPr>
+        <w:t>48</w:t>
+      </w:r>
+      <w:r>
+        <w:rPr>
+          <w:rFonts w:ascii="Calibri" w:hAnsi="Calibri" w:cs="Calibri"/>
+          <w:color w:val="333333"/>
+          <w:sz w:val="27"/>
+          <w:szCs w:val="27"/>
+        </w:rPr>
+        <w:t xml:space="preserve"> </w:t>
+      </w:r>
+      <w:r>
+        <w:rPr>
+          <w:rFonts w:ascii="Calibri" w:hAnsi="Calibri" w:cs="Calibri"/>
+          <w:color w:val="333333"/>
+          <w:sz w:val="27"/>
+          <w:szCs w:val="27"/>
+        </w:rPr>
+        <w:t>hrs</w:t>
+      </w:r>
+      <w:r>
+        <w:rPr>
+          <w:rFonts w:ascii="Calibri" w:hAnsi="Calibri" w:cs="Calibri"/>
+          <w:color w:val="333333"/>
+          <w:sz w:val="27"/>
+          <w:szCs w:val="27"/>
+        </w:rPr>
+        <w:t xml:space="preserve"> prior to </w:t>
+      </w:r>
+      <w:r>
+        <w:rPr>
+          <w:rFonts w:ascii="Calibri" w:hAnsi="Calibri" w:cs="Calibri"/>
+          <w:color w:val="333333"/>
+          <w:sz w:val="27"/>
+          <w:szCs w:val="27"/>
+        </w:rPr>
+        <w:t xml:space="preserve">due date for </w:t>
+      </w:r>
+      <w:r>
+        <w:rPr>
+          <w:rFonts w:ascii="Calibri" w:hAnsi="Calibri" w:cs="Calibri"/>
+          <w:color w:val="333333"/>
+          <w:sz w:val="27"/>
+          <w:szCs w:val="27"/>
+        </w:rPr>
+        <w:t xml:space="preserve">and </w:t>
+      </w:r>
+      <w:r>
+        <w:rPr>
+          <w:rFonts w:ascii="Calibri" w:hAnsi="Calibri" w:cs="Calibri"/>
+          <w:color w:val="333333"/>
+          <w:sz w:val="27"/>
+          <w:szCs w:val="27"/>
+        </w:rPr>
+        <w:t>cod</w:t>
+      </w:r>
+      <w:r>
+        <w:rPr>
+          <w:rFonts w:ascii="Calibri" w:hAnsi="Calibri" w:cs="Calibri"/>
+          <w:color w:val="333333"/>
+          <w:sz w:val="27"/>
+          <w:szCs w:val="27"/>
+        </w:rPr>
+        <w:t>ing work</w:t>
+      </w:r>
+      <w:r>
+        <w:rPr>
+          <w:rFonts w:ascii="Calibri" w:hAnsi="Calibri" w:cs="Calibri"/>
+          <w:color w:val="333333"/>
+          <w:sz w:val="27"/>
+          <w:szCs w:val="27"/>
+        </w:rPr>
+        <w:t xml:space="preserve"> and 24 </w:t>
+      </w:r>
+      <w:r>
+        <w:rPr>
+          <w:rFonts w:ascii="Calibri" w:hAnsi="Calibri" w:cs="Calibri"/>
+          <w:color w:val="333333"/>
+          <w:sz w:val="27"/>
+          <w:szCs w:val="27"/>
+        </w:rPr>
+        <w:t xml:space="preserve">hrs </w:t>
+      </w:r>
+      <w:r>
+        <w:rPr>
+          <w:rFonts w:ascii="Calibri" w:hAnsi="Calibri" w:cs="Calibri"/>
+          <w:color w:val="333333"/>
+          <w:sz w:val="27"/>
+          <w:szCs w:val="27"/>
+        </w:rPr>
+        <w:t>for any other written work</w:t>
+      </w:r>
+      <w:r>
+        <w:rPr>
+          <w:rFonts w:ascii="Calibri" w:hAnsi="Calibri" w:cs="Calibri"/>
+          <w:color w:val="333333"/>
+          <w:sz w:val="27"/>
+          <w:szCs w:val="27"/>
+        </w:rPr>
+        <w:t>.</w:t>
+      </w:r>
+    </w:p>
+    <w:p>
+      <w:pPr>
+        <w:pStyle w:val="NormalWeb"/>
+        <w:spacing w:after="0" w:afterAutospacing="0" w:line="240" w:lineRule="atLeast"/>
+        <w:jc w:val="both"/>
+        <w:rPr>
+          <w:color w:val="000000"/>
+          <w:sz w:val="27"/>
+          <w:szCs w:val="27"/>
+        </w:rPr>
+      </w:pPr>
+      <w:r>
+        <w:rPr>
+          <w:rFonts w:ascii="Calibri" w:hAnsi="Calibri" w:cs="Calibri"/>
+          <w:color w:val="333333"/>
+          <w:sz w:val="27"/>
+          <w:szCs w:val="27"/>
+        </w:rPr>
+        <w:t>5 How will you deal with surprises? What should an individual do when they have a hard time delivering on something they promised either because it was harder than expected or because of an unexpected life event? How will the team respond?</w:t>
+      </w:r>
+    </w:p>
+    <w:p>
+      <w:pPr>
+        <w:pStyle w:val="NormalWeb"/>
+        <w:spacing w:after="0" w:afterAutospacing="0" w:line="240" w:lineRule="atLeast"/>
+        <w:jc w:val="both"/>
+        <w:rPr>
+          <w:rFonts w:ascii="Calibri" w:hAnsi="Calibri" w:cs="Calibri"/>
+          <w:color w:val="333333"/>
+          <w:sz w:val="27"/>
+          <w:szCs w:val="27"/>
+        </w:rPr>
+      </w:pPr>
+      <w:r>
+        <w:rPr>
+          <w:rFonts w:ascii="Calibri" w:hAnsi="Calibri" w:cs="Calibri"/>
+          <w:color w:val="333333"/>
+          <w:sz w:val="27"/>
+          <w:szCs w:val="27"/>
+        </w:rPr>
+        <w:t>We will deal with surprises by w</w:t>
+      </w:r>
+      <w:r>
+        <w:rPr>
+          <w:rFonts w:ascii="Calibri" w:hAnsi="Calibri" w:cs="Calibri"/>
+          <w:color w:val="333333"/>
+          <w:sz w:val="27"/>
+          <w:szCs w:val="27"/>
+        </w:rPr>
+        <w:t>ork</w:t>
+      </w:r>
+      <w:r>
+        <w:rPr>
+          <w:rFonts w:ascii="Calibri" w:hAnsi="Calibri" w:cs="Calibri"/>
+          <w:color w:val="333333"/>
+          <w:sz w:val="27"/>
+          <w:szCs w:val="27"/>
+        </w:rPr>
+        <w:t>ing</w:t>
+      </w:r>
+      <w:r>
+        <w:rPr>
+          <w:rFonts w:ascii="Calibri" w:hAnsi="Calibri" w:cs="Calibri"/>
+          <w:color w:val="333333"/>
+          <w:sz w:val="27"/>
+          <w:szCs w:val="27"/>
+        </w:rPr>
+        <w:t xml:space="preserve"> as a team to come up with a solution</w:t>
+      </w:r>
+      <w:r>
+        <w:rPr>
+          <w:rFonts w:ascii="Calibri" w:hAnsi="Calibri" w:cs="Calibri"/>
+          <w:color w:val="333333"/>
+          <w:sz w:val="27"/>
+          <w:szCs w:val="27"/>
+        </w:rPr>
+        <w:t>.</w:t>
+      </w:r>
+      <w:r>
+        <w:rPr>
+          <w:rFonts w:ascii="Calibri" w:hAnsi="Calibri" w:cs="Calibri"/>
+          <w:color w:val="333333"/>
+          <w:sz w:val="27"/>
+          <w:szCs w:val="27"/>
+        </w:rPr>
+        <w:t xml:space="preserve"> </w:t>
+      </w:r>
+      <w:r>
+        <w:rPr>
+          <w:rFonts w:ascii="Calibri" w:hAnsi="Calibri" w:cs="Calibri"/>
+          <w:color w:val="333333"/>
+          <w:sz w:val="27"/>
+          <w:szCs w:val="27"/>
+        </w:rPr>
+        <w:t>T</w:t>
+      </w:r>
+      <w:r>
+        <w:rPr>
+          <w:rFonts w:ascii="Calibri" w:hAnsi="Calibri" w:cs="Calibri"/>
+          <w:color w:val="333333"/>
+          <w:sz w:val="27"/>
+          <w:szCs w:val="27"/>
+        </w:rPr>
+        <w:t>he person with the least amount of work</w:t>
+      </w:r>
+      <w:r>
+        <w:rPr>
+          <w:rFonts w:ascii="Calibri" w:hAnsi="Calibri" w:cs="Calibri"/>
+          <w:color w:val="333333"/>
+          <w:sz w:val="27"/>
+          <w:szCs w:val="27"/>
+        </w:rPr>
+        <w:t xml:space="preserve"> on hand </w:t>
+      </w:r>
+      <w:r>
+        <w:rPr>
+          <w:rFonts w:ascii="Calibri" w:hAnsi="Calibri" w:cs="Calibri"/>
+          <w:color w:val="333333"/>
+          <w:sz w:val="27"/>
+          <w:szCs w:val="27"/>
+        </w:rPr>
+        <w:t>will</w:t>
+      </w:r>
+      <w:r>
+        <w:rPr>
+          <w:rFonts w:ascii="Calibri" w:hAnsi="Calibri" w:cs="Calibri"/>
+          <w:color w:val="333333"/>
+          <w:sz w:val="27"/>
+          <w:szCs w:val="27"/>
+        </w:rPr>
+        <w:t xml:space="preserve"> be assigned to implement the solution</w:t>
+      </w:r>
+      <w:r>
+        <w:rPr>
+          <w:rFonts w:ascii="Calibri" w:hAnsi="Calibri" w:cs="Calibri"/>
+          <w:color w:val="333333"/>
+          <w:sz w:val="27"/>
+          <w:szCs w:val="27"/>
+        </w:rPr>
+        <w:t xml:space="preserve">. If it’s a high priority </w:t>
+      </w:r>
+      <w:r>
+        <w:rPr>
+          <w:rFonts w:ascii="Calibri" w:hAnsi="Calibri" w:cs="Calibri"/>
+          <w:color w:val="333333"/>
+          <w:sz w:val="27"/>
+          <w:szCs w:val="27"/>
+        </w:rPr>
+        <w:t>surprise,</w:t>
+      </w:r>
+      <w:r>
+        <w:rPr>
+          <w:rFonts w:ascii="Calibri" w:hAnsi="Calibri" w:cs="Calibri"/>
+          <w:color w:val="333333"/>
+          <w:sz w:val="27"/>
+          <w:szCs w:val="27"/>
+        </w:rPr>
+        <w:t xml:space="preserve"> we will collab</w:t>
+      </w:r>
+      <w:r>
+        <w:rPr>
+          <w:rFonts w:ascii="Calibri" w:hAnsi="Calibri" w:cs="Calibri"/>
+          <w:color w:val="333333"/>
+          <w:sz w:val="27"/>
+          <w:szCs w:val="27"/>
+        </w:rPr>
+        <w:t>orate</w:t>
+      </w:r>
+      <w:r>
+        <w:rPr>
+          <w:rFonts w:ascii="Calibri" w:hAnsi="Calibri" w:cs="Calibri"/>
+          <w:color w:val="333333"/>
+          <w:sz w:val="27"/>
+          <w:szCs w:val="27"/>
+        </w:rPr>
+        <w:t xml:space="preserve"> to </w:t>
+      </w:r>
+      <w:r>
+        <w:rPr>
+          <w:rFonts w:ascii="Calibri" w:hAnsi="Calibri" w:cs="Calibri"/>
+          <w:color w:val="333333"/>
+          <w:sz w:val="27"/>
+          <w:szCs w:val="27"/>
+        </w:rPr>
+        <w:t>implement solution</w:t>
+      </w:r>
+      <w:r>
+        <w:rPr>
+          <w:rFonts w:ascii="Calibri" w:hAnsi="Calibri" w:cs="Calibri"/>
+          <w:color w:val="333333"/>
+          <w:sz w:val="27"/>
+          <w:szCs w:val="27"/>
+        </w:rPr>
+        <w:t>.</w:t>
+      </w:r>
+    </w:p>
+    <w:p>
+      <w:pPr>
+        <w:pStyle w:val="NormalWeb"/>
+        <w:spacing w:after="0" w:afterAutospacing="0" w:line="240" w:lineRule="atLeast"/>
+        <w:jc w:val="both"/>
+        <w:rPr>
+          <w:rFonts w:ascii="Calibri" w:hAnsi="Calibri" w:cs="Calibri"/>
+          <w:color w:val="333333"/>
+          <w:sz w:val="27"/>
+          <w:szCs w:val="27"/>
+        </w:rPr>
+      </w:pPr>
+      <w:r>
+        <w:rPr>
+          <w:rFonts w:ascii="Calibri" w:hAnsi="Calibri" w:cs="Calibri"/>
+          <w:color w:val="333333"/>
+          <w:sz w:val="27"/>
+          <w:szCs w:val="27"/>
+        </w:rPr>
+        <w:t>If an individual has a hard time</w:t>
+      </w:r>
+      <w:r>
+        <w:rPr>
+          <w:rFonts w:ascii="Calibri" w:hAnsi="Calibri" w:cs="Calibri"/>
+          <w:color w:val="333333"/>
+          <w:sz w:val="27"/>
+          <w:szCs w:val="27"/>
+        </w:rPr>
+        <w:t xml:space="preserve"> completing their tasks</w:t>
+      </w:r>
+      <w:r>
+        <w:rPr>
+          <w:rFonts w:ascii="Calibri" w:hAnsi="Calibri" w:cs="Calibri"/>
+          <w:color w:val="333333"/>
+          <w:sz w:val="27"/>
+          <w:szCs w:val="27"/>
+        </w:rPr>
+        <w:t xml:space="preserve">, they can communicate the </w:t>
+      </w:r>
+      <w:r>
+        <w:rPr>
+          <w:rFonts w:ascii="Calibri" w:hAnsi="Calibri" w:cs="Calibri"/>
+          <w:color w:val="333333"/>
+          <w:sz w:val="27"/>
+          <w:szCs w:val="27"/>
+        </w:rPr>
+        <w:t xml:space="preserve">issue to the team </w:t>
+      </w:r>
+      <w:r>
+        <w:rPr>
+          <w:rFonts w:ascii="Calibri" w:hAnsi="Calibri" w:cs="Calibri"/>
+          <w:color w:val="333333"/>
+          <w:sz w:val="27"/>
+          <w:szCs w:val="27"/>
+        </w:rPr>
+        <w:t xml:space="preserve">and we will come up with a solution </w:t>
+      </w:r>
+      <w:r>
+        <w:rPr>
+          <w:rFonts w:ascii="Calibri" w:hAnsi="Calibri" w:cs="Calibri"/>
+          <w:color w:val="333333"/>
+          <w:sz w:val="27"/>
+          <w:szCs w:val="27"/>
+        </w:rPr>
+        <w:t>such swapping task with someone who is better fit to fix the issue or collab</w:t>
+      </w:r>
+      <w:r>
+        <w:rPr>
+          <w:rFonts w:ascii="Calibri" w:hAnsi="Calibri" w:cs="Calibri"/>
+          <w:color w:val="333333"/>
+          <w:sz w:val="27"/>
+          <w:szCs w:val="27"/>
+        </w:rPr>
+        <w:t>orate</w:t>
+      </w:r>
+      <w:r>
+        <w:rPr>
+          <w:rFonts w:ascii="Calibri" w:hAnsi="Calibri" w:cs="Calibri"/>
+          <w:color w:val="333333"/>
+          <w:sz w:val="27"/>
+          <w:szCs w:val="27"/>
+        </w:rPr>
+        <w:t xml:space="preserve"> as a team</w:t>
+      </w:r>
+      <w:r>
+        <w:rPr>
+          <w:rFonts w:ascii="Calibri" w:hAnsi="Calibri" w:cs="Calibri"/>
+          <w:color w:val="333333"/>
+          <w:sz w:val="27"/>
+          <w:szCs w:val="27"/>
+        </w:rPr>
+        <w:t xml:space="preserve"> to complete the task</w:t>
+      </w:r>
+      <w:r>
+        <w:rPr>
+          <w:rFonts w:ascii="Calibri" w:hAnsi="Calibri" w:cs="Calibri"/>
+          <w:color w:val="333333"/>
+          <w:sz w:val="27"/>
+          <w:szCs w:val="27"/>
+        </w:rPr>
+        <w:t xml:space="preserve">. If we are all not capable, we will ask the </w:t>
+      </w:r>
+      <w:r>
+        <w:rPr>
+          <w:rFonts w:ascii="Calibri" w:hAnsi="Calibri" w:cs="Calibri"/>
+          <w:color w:val="333333"/>
+          <w:sz w:val="27"/>
+          <w:szCs w:val="27"/>
+        </w:rPr>
+        <w:t>professor for assistance</w:t>
+      </w:r>
+      <w:r>
+        <w:rPr>
+          <w:rFonts w:ascii="Calibri" w:hAnsi="Calibri" w:cs="Calibri"/>
+          <w:color w:val="333333"/>
+          <w:sz w:val="27"/>
+          <w:szCs w:val="27"/>
+        </w:rPr>
+        <w:t>.</w:t>
       </w:r>
     </w:p>
     <w:p>
@@ -298,7 +1333,7 @@
         <w:pStyle w:val="NormalWeb"/>
         <w:numPr>
           <w:ilvl w:val="0"/>
-          <w:numId w:val="3"/>
+          <w:numId w:val="8"/>
         </w:numPr>
         <w:spacing w:after="0" w:afterAutospacing="0" w:line="240" w:lineRule="atLeast"/>
         <w:jc w:val="both"/>
@@ -315,86 +1350,7 @@
           <w:sz w:val="27"/>
           <w:szCs w:val="27"/>
         </w:rPr>
-        <w:t>3.</w:t>
-      </w:r>
-      <w:r>
-        <w:rPr>
-          <w:rFonts w:ascii="Calibri" w:hAnsi="Calibri" w:cs="Calibri"/>
-          <w:color w:val="333333"/>
-          <w:sz w:val="27"/>
-          <w:szCs w:val="27"/>
-        </w:rPr>
-        <w:t xml:space="preserve"> </w:t>
-      </w:r>
-      <w:r>
-        <w:rPr>
-          <w:rFonts w:ascii="Calibri" w:hAnsi="Calibri" w:cs="Calibri"/>
-          <w:color w:val="333333"/>
-          <w:sz w:val="27"/>
-          <w:szCs w:val="27"/>
-        </w:rPr>
-        <w:t>What do you expect team members to do prior to each meeting?</w:t>
-      </w:r>
-      <w:r>
-        <w:rPr>
-          <w:rFonts w:ascii="Calibri" w:hAnsi="Calibri" w:cs="Calibri"/>
-          <w:color w:val="333333"/>
-          <w:sz w:val="27"/>
-          <w:szCs w:val="27"/>
-        </w:rPr>
-        <w:t xml:space="preserve"> Finish all their wor</w:t>
-      </w:r>
-      <w:r>
-        <w:rPr>
-          <w:rFonts w:ascii="Calibri" w:hAnsi="Calibri" w:cs="Calibri"/>
-          <w:color w:val="333333"/>
-          <w:sz w:val="27"/>
-          <w:szCs w:val="27"/>
-        </w:rPr>
-        <w:t xml:space="preserve">k come prepared </w:t>
-      </w:r>
-    </w:p>
-    <w:p>
-      <w:pPr>
-        <w:pStyle w:val="NormalWeb"/>
-        <w:numPr>
-          <w:ilvl w:val="0"/>
-          <w:numId w:val="4"/>
-        </w:numPr>
-        <w:spacing w:after="0" w:afterAutospacing="0" w:line="240" w:lineRule="atLeast"/>
-        <w:jc w:val="both"/>
-        <w:rPr>
-          <w:color w:val="000000"/>
-          <w:sz w:val="27"/>
-          <w:szCs w:val="27"/>
-        </w:rPr>
-      </w:pPr>
-      <w:r>
-        <w:rPr>
-          <w:rFonts w:ascii="Calibri" w:hAnsi="Calibri" w:cs="Calibri"/>
-          <w:color w:val="333333"/>
-          <w:sz w:val="27"/>
-          <w:szCs w:val="27"/>
-        </w:rPr>
-        <w:t>4.</w:t>
-      </w:r>
-      <w:r>
-        <w:rPr>
-          <w:rFonts w:ascii="Calibri" w:hAnsi="Calibri" w:cs="Calibri"/>
-          <w:color w:val="333333"/>
-          <w:sz w:val="27"/>
-          <w:szCs w:val="27"/>
-        </w:rPr>
-        <w:t xml:space="preserve"> </w:t>
-      </w:r>
-      <w:r>
-        <w:rPr>
-          <w:rFonts w:ascii="Calibri" w:hAnsi="Calibri" w:cs="Calibri"/>
-          <w:color w:val="333333"/>
-          <w:sz w:val="27"/>
-          <w:szCs w:val="27"/>
-        </w:rPr>
-        <w:t>How are you going to structure the work? When will you meet? What process will you use to assign the responsibilities?</w:t>
+        <w:t>How will you manage turn-taking? How will you ensure that all people contribute to the conversations? How would you ensure that decision making is thorough yet expedient?</w:t>
       </w:r>
     </w:p>
     <w:p>
@@ -417,59 +1373,134 @@
           <w:sz w:val="27"/>
           <w:szCs w:val="27"/>
         </w:rPr>
-        <w:t xml:space="preserve">Break down work and assign it on </w:t>
-      </w:r>
-      <w:proofErr w:type="spellStart"/>
-      <w:r>
-        <w:rPr>
-          <w:rFonts w:ascii="Calibri" w:hAnsi="Calibri" w:cs="Calibri"/>
-          <w:color w:val="333333"/>
-          <w:sz w:val="27"/>
-          <w:szCs w:val="27"/>
-        </w:rPr>
-        <w:t>github</w:t>
-      </w:r>
-      <w:proofErr w:type="spellEnd"/>
-      <w:r>
-        <w:rPr>
-          <w:rFonts w:ascii="Calibri" w:hAnsi="Calibri" w:cs="Calibri"/>
-          <w:color w:val="333333"/>
-          <w:sz w:val="27"/>
-          <w:szCs w:val="27"/>
-        </w:rPr>
-        <w:t xml:space="preserve">, we do our own work and </w:t>
-      </w:r>
-      <w:proofErr w:type="gramStart"/>
-      <w:r>
-        <w:rPr>
-          <w:rFonts w:ascii="Calibri" w:hAnsi="Calibri" w:cs="Calibri"/>
-          <w:color w:val="333333"/>
-          <w:sz w:val="27"/>
-          <w:szCs w:val="27"/>
-        </w:rPr>
-        <w:t>merge ,</w:t>
-      </w:r>
-      <w:proofErr w:type="gramEnd"/>
-      <w:r>
-        <w:rPr>
-          <w:rFonts w:ascii="Calibri" w:hAnsi="Calibri" w:cs="Calibri"/>
-          <w:color w:val="333333"/>
-          <w:sz w:val="27"/>
-          <w:szCs w:val="27"/>
-        </w:rPr>
-        <w:t xml:space="preserve"> experience and personal </w:t>
-      </w:r>
-      <w:proofErr w:type="spellStart"/>
-      <w:r>
-        <w:rPr>
-          <w:rFonts w:ascii="Calibri" w:hAnsi="Calibri" w:cs="Calibri"/>
-          <w:color w:val="333333"/>
-          <w:sz w:val="27"/>
-          <w:szCs w:val="27"/>
-        </w:rPr>
-        <w:t>perferance</w:t>
-      </w:r>
-      <w:proofErr w:type="spellEnd"/>
+        <w:t>We will</w:t>
+      </w:r>
+      <w:r>
+        <w:rPr>
+          <w:rFonts w:ascii="Calibri" w:hAnsi="Calibri" w:cs="Calibri"/>
+          <w:color w:val="333333"/>
+          <w:sz w:val="27"/>
+          <w:szCs w:val="27"/>
+        </w:rPr>
+        <w:t xml:space="preserve"> take turns by</w:t>
+      </w:r>
+      <w:r>
+        <w:rPr>
+          <w:rFonts w:ascii="Calibri" w:hAnsi="Calibri" w:cs="Calibri"/>
+          <w:color w:val="333333"/>
+          <w:sz w:val="27"/>
+          <w:szCs w:val="27"/>
+        </w:rPr>
+        <w:t xml:space="preserve"> go</w:t>
+      </w:r>
+      <w:r>
+        <w:rPr>
+          <w:rFonts w:ascii="Calibri" w:hAnsi="Calibri" w:cs="Calibri"/>
+          <w:color w:val="333333"/>
+          <w:sz w:val="27"/>
+          <w:szCs w:val="27"/>
+        </w:rPr>
+        <w:t>ing</w:t>
+      </w:r>
+      <w:r>
+        <w:rPr>
+          <w:rFonts w:ascii="Calibri" w:hAnsi="Calibri" w:cs="Calibri"/>
+          <w:color w:val="333333"/>
+          <w:sz w:val="27"/>
+          <w:szCs w:val="27"/>
+        </w:rPr>
+        <w:t xml:space="preserve"> around in a circle to let each member </w:t>
+      </w:r>
+      <w:r>
+        <w:rPr>
+          <w:rFonts w:ascii="Calibri" w:hAnsi="Calibri" w:cs="Calibri"/>
+          <w:color w:val="333333"/>
+          <w:sz w:val="27"/>
+          <w:szCs w:val="27"/>
+        </w:rPr>
+        <w:t xml:space="preserve">discuss their ideas. </w:t>
+      </w:r>
+      <w:r>
+        <w:rPr>
+          <w:rFonts w:ascii="Calibri" w:hAnsi="Calibri" w:cs="Calibri"/>
+          <w:color w:val="333333"/>
+          <w:sz w:val="27"/>
+          <w:szCs w:val="27"/>
+        </w:rPr>
+        <w:t>Each person get</w:t>
+      </w:r>
+      <w:r>
+        <w:rPr>
+          <w:rFonts w:ascii="Calibri" w:hAnsi="Calibri" w:cs="Calibri"/>
+          <w:color w:val="333333"/>
+          <w:sz w:val="27"/>
+          <w:szCs w:val="27"/>
+        </w:rPr>
+        <w:t>s</w:t>
+      </w:r>
+      <w:r>
+        <w:rPr>
+          <w:rFonts w:ascii="Calibri" w:hAnsi="Calibri" w:cs="Calibri"/>
+          <w:color w:val="333333"/>
+          <w:sz w:val="27"/>
+          <w:szCs w:val="27"/>
+        </w:rPr>
+        <w:t xml:space="preserve"> a certain amount of </w:t>
+      </w:r>
+      <w:r>
+        <w:rPr>
+          <w:rFonts w:ascii="Calibri" w:hAnsi="Calibri" w:cs="Calibri"/>
+          <w:color w:val="333333"/>
+          <w:sz w:val="27"/>
+          <w:szCs w:val="27"/>
+        </w:rPr>
+        <w:t xml:space="preserve">uninterrupted </w:t>
+      </w:r>
+      <w:r>
+        <w:rPr>
+          <w:rFonts w:ascii="Calibri" w:hAnsi="Calibri" w:cs="Calibri"/>
+          <w:color w:val="333333"/>
+          <w:sz w:val="27"/>
+          <w:szCs w:val="27"/>
+        </w:rPr>
+        <w:t>time to discuss the</w:t>
+      </w:r>
+      <w:r>
+        <w:rPr>
+          <w:rFonts w:ascii="Calibri" w:hAnsi="Calibri" w:cs="Calibri"/>
+          <w:color w:val="333333"/>
+          <w:sz w:val="27"/>
+          <w:szCs w:val="27"/>
+        </w:rPr>
+        <w:t>ir</w:t>
+      </w:r>
+      <w:r>
+        <w:rPr>
+          <w:rFonts w:ascii="Calibri" w:hAnsi="Calibri" w:cs="Calibri"/>
+          <w:color w:val="333333"/>
+          <w:sz w:val="27"/>
+          <w:szCs w:val="27"/>
+        </w:rPr>
+        <w:t xml:space="preserve"> idea</w:t>
+      </w:r>
+      <w:r>
+        <w:rPr>
+          <w:rFonts w:ascii="Calibri" w:hAnsi="Calibri" w:cs="Calibri"/>
+          <w:color w:val="333333"/>
+          <w:sz w:val="27"/>
+          <w:szCs w:val="27"/>
+        </w:rPr>
+        <w:t>s. I</w:t>
+      </w:r>
+      <w:r>
+        <w:rPr>
+          <w:rFonts w:ascii="Calibri" w:hAnsi="Calibri" w:cs="Calibri"/>
+          <w:color w:val="333333"/>
+          <w:sz w:val="27"/>
+          <w:szCs w:val="27"/>
+        </w:rPr>
+        <w:t>f</w:t>
+      </w:r>
       <w:r>
         <w:rPr>
           <w:rFonts w:ascii="Calibri" w:hAnsi="Calibri" w:cs="Calibri"/>
@@ -478,6 +1509,167 @@
           <w:szCs w:val="27"/>
         </w:rPr>
         <w:t xml:space="preserve"> </w:t>
+      </w:r>
+      <w:r>
+        <w:rPr>
+          <w:rFonts w:ascii="Calibri" w:hAnsi="Calibri" w:cs="Calibri"/>
+          <w:color w:val="333333"/>
+          <w:sz w:val="27"/>
+          <w:szCs w:val="27"/>
+        </w:rPr>
+        <w:t>we are stuck on a</w:t>
+      </w:r>
+      <w:r>
+        <w:rPr>
+          <w:rFonts w:ascii="Calibri" w:hAnsi="Calibri" w:cs="Calibri"/>
+          <w:color w:val="333333"/>
+          <w:sz w:val="27"/>
+          <w:szCs w:val="27"/>
+        </w:rPr>
+        <w:t xml:space="preserve">n issue </w:t>
+      </w:r>
+      <w:r>
+        <w:rPr>
+          <w:rFonts w:ascii="Calibri" w:hAnsi="Calibri" w:cs="Calibri"/>
+          <w:color w:val="333333"/>
+          <w:sz w:val="27"/>
+          <w:szCs w:val="27"/>
+        </w:rPr>
+        <w:t xml:space="preserve">and have come up with multiple equally adequate </w:t>
+      </w:r>
+      <w:r>
+        <w:rPr>
+          <w:rFonts w:ascii="Calibri" w:hAnsi="Calibri" w:cs="Calibri"/>
+          <w:color w:val="333333"/>
+          <w:sz w:val="27"/>
+          <w:szCs w:val="27"/>
+        </w:rPr>
+        <w:t>solutions,</w:t>
+      </w:r>
+      <w:r>
+        <w:rPr>
+          <w:rFonts w:ascii="Calibri" w:hAnsi="Calibri" w:cs="Calibri"/>
+          <w:color w:val="333333"/>
+          <w:sz w:val="27"/>
+          <w:szCs w:val="27"/>
+        </w:rPr>
+        <w:t xml:space="preserve"> we will</w:t>
+      </w:r>
+      <w:r>
+        <w:rPr>
+          <w:rFonts w:ascii="Calibri" w:hAnsi="Calibri" w:cs="Calibri"/>
+          <w:color w:val="333333"/>
+          <w:sz w:val="27"/>
+          <w:szCs w:val="27"/>
+        </w:rPr>
+        <w:t xml:space="preserve"> proceed by</w:t>
+      </w:r>
+      <w:r>
+        <w:rPr>
+          <w:rFonts w:ascii="Calibri" w:hAnsi="Calibri" w:cs="Calibri"/>
+          <w:color w:val="333333"/>
+          <w:sz w:val="27"/>
+          <w:szCs w:val="27"/>
+        </w:rPr>
+        <w:t xml:space="preserve"> tak</w:t>
+      </w:r>
+      <w:r>
+        <w:rPr>
+          <w:rFonts w:ascii="Calibri" w:hAnsi="Calibri" w:cs="Calibri"/>
+          <w:color w:val="333333"/>
+          <w:sz w:val="27"/>
+          <w:szCs w:val="27"/>
+        </w:rPr>
+        <w:t>ing</w:t>
+      </w:r>
+      <w:r>
+        <w:rPr>
+          <w:rFonts w:ascii="Calibri" w:hAnsi="Calibri" w:cs="Calibri"/>
+          <w:color w:val="333333"/>
+          <w:sz w:val="27"/>
+          <w:szCs w:val="27"/>
+        </w:rPr>
+        <w:t xml:space="preserve"> a vote</w:t>
+      </w:r>
+      <w:r>
+        <w:rPr>
+          <w:rFonts w:ascii="Calibri" w:hAnsi="Calibri" w:cs="Calibri"/>
+          <w:color w:val="333333"/>
+          <w:sz w:val="27"/>
+          <w:szCs w:val="27"/>
+        </w:rPr>
+        <w:t xml:space="preserve"> to select a solution</w:t>
+      </w:r>
+      <w:r>
+        <w:rPr>
+          <w:rFonts w:ascii="Calibri" w:hAnsi="Calibri" w:cs="Calibri"/>
+          <w:color w:val="333333"/>
+          <w:sz w:val="27"/>
+          <w:szCs w:val="27"/>
+        </w:rPr>
+        <w:t>.</w:t>
+      </w:r>
+    </w:p>
+    <w:p>
+      <w:pPr>
+        <w:pStyle w:val="NormalWeb"/>
+        <w:spacing w:after="0" w:afterAutospacing="0" w:line="240" w:lineRule="atLeast"/>
+        <w:jc w:val="both"/>
+        <w:rPr>
+          <w:rFonts w:ascii="Calibri" w:hAnsi="Calibri" w:cs="Calibri"/>
+          <w:color w:val="333333"/>
+          <w:sz w:val="27"/>
+          <w:szCs w:val="27"/>
+        </w:rPr>
+      </w:pPr>
+      <w:r>
+        <w:rPr>
+          <w:rFonts w:ascii="Calibri" w:hAnsi="Calibri" w:cs="Calibri"/>
+          <w:color w:val="333333"/>
+          <w:sz w:val="27"/>
+          <w:szCs w:val="27"/>
+        </w:rPr>
+        <w:t>7.</w:t>
+      </w:r>
+      <w:r>
+        <w:rPr>
+          <w:rFonts w:ascii="Calibri" w:hAnsi="Calibri" w:cs="Calibri"/>
+          <w:color w:val="333333"/>
+          <w:sz w:val="27"/>
+          <w:szCs w:val="27"/>
+        </w:rPr>
+        <w:t xml:space="preserve"> </w:t>
+      </w:r>
+      <w:r>
+        <w:rPr>
+          <w:rFonts w:ascii="Calibri" w:hAnsi="Calibri" w:cs="Calibri"/>
+          <w:color w:val="333333"/>
+          <w:sz w:val="27"/>
+          <w:szCs w:val="27"/>
+        </w:rPr>
+        <w:t>What are your expectations around the attitude of team members in the weekly meeting, and how you should respond to each other’s ideas?</w:t>
+      </w:r>
+    </w:p>
+    <w:p>
+      <w:pPr>
+        <w:pStyle w:val="NormalWeb"/>
+        <w:spacing w:after="0" w:afterAutospacing="0" w:line="240" w:lineRule="atLeast"/>
+        <w:jc w:val="both"/>
+        <w:rPr>
+          <w:rFonts w:ascii="Calibri" w:hAnsi="Calibri" w:cs="Calibri"/>
+          <w:color w:val="333333"/>
+          <w:sz w:val="27"/>
+          <w:szCs w:val="27"/>
+        </w:rPr>
+      </w:pPr>
+      <w:r>
+        <w:rPr>
+          <w:rFonts w:ascii="Calibri" w:hAnsi="Calibri" w:cs="Calibri"/>
+          <w:color w:val="333333"/>
+          <w:sz w:val="27"/>
+          <w:szCs w:val="27"/>
+        </w:rPr>
+        <w:t xml:space="preserve">Interpret after a person has finished expressing their ideas. If you don’t like an idea, tell your team members why and constructive criticism is allowed </w:t>
       </w:r>
     </w:p>
     <w:p>
@@ -485,7 +1677,7 @@
         <w:pStyle w:val="NormalWeb"/>
         <w:numPr>
           <w:ilvl w:val="0"/>
-          <w:numId w:val="5"/>
+          <w:numId w:val="10"/>
         </w:numPr>
         <w:spacing w:after="0" w:afterAutospacing="0" w:line="240" w:lineRule="atLeast"/>
         <w:jc w:val="both"/>
@@ -502,32 +1694,177 @@
           <w:sz w:val="27"/>
           <w:szCs w:val="27"/>
         </w:rPr>
-        <w:t>How will the deliverables be submitted? Do you expect all members of the team to have a chance to vet the submission before it goes out? When should the writeup be ready for everyone to review</w:t>
-      </w:r>
-      <w:r>
-        <w:rPr>
-          <w:rFonts w:ascii="Calibri" w:hAnsi="Calibri" w:cs="Calibri"/>
-          <w:color w:val="333333"/>
-          <w:sz w:val="27"/>
-          <w:szCs w:val="27"/>
-        </w:rPr>
-        <w:t xml:space="preserve">? </w:t>
-      </w:r>
-      <w:proofErr w:type="spellStart"/>
-      <w:r>
-        <w:rPr>
-          <w:rFonts w:ascii="Calibri" w:hAnsi="Calibri" w:cs="Calibri"/>
-          <w:color w:val="333333"/>
-          <w:sz w:val="27"/>
-          <w:szCs w:val="27"/>
-        </w:rPr>
-        <w:t>Github</w:t>
-      </w:r>
-      <w:proofErr w:type="spellEnd"/>
-      <w:r>
-        <w:rPr>
-          <w:rFonts w:ascii="Calibri" w:hAnsi="Calibri" w:cs="Calibri"/>
-          <w:color w:val="333333"/>
+        <w:lastRenderedPageBreak/>
+        <w:t>How will you handle conflict? If any member on the team feels that something is not going right on the team, how would they signal it? How will the team respond?</w:t>
+      </w:r>
+    </w:p>
+    <w:p>
+      <w:pPr>
+        <w:pStyle w:val="NormalWeb"/>
+        <w:spacing w:after="0" w:afterAutospacing="0" w:line="240" w:lineRule="atLeast"/>
+        <w:ind w:left="360"/>
+        <w:jc w:val="both"/>
+        <w:rPr>
+          <w:rFonts w:ascii="Calibri" w:hAnsi="Calibri" w:cs="Calibri"/>
+          <w:color w:val="333333"/>
+          <w:sz w:val="27"/>
+          <w:szCs w:val="27"/>
+        </w:rPr>
+      </w:pPr>
+      <w:r>
+        <w:rPr>
+          <w:rFonts w:ascii="Calibri" w:hAnsi="Calibri" w:cs="Calibri"/>
+          <w:color w:val="333333"/>
+          <w:sz w:val="27"/>
+          <w:szCs w:val="27"/>
+        </w:rPr>
+        <w:t>Talk it out between the opponents , if that does not work , talk it our with the group and if that does not work , take it to the prof. Singal it by talking to the entire team if they are comfortable , if not , they can talk it with an individual member who will express it to the rest of the team.</w:t>
+      </w:r>
+    </w:p>
+    <w:p>
+      <w:pPr>
+        <w:pStyle w:val="NormalWeb"/>
+        <w:spacing w:after="0" w:afterAutospacing="0" w:line="240" w:lineRule="atLeast"/>
+        <w:ind w:left="360"/>
+        <w:jc w:val="both"/>
+        <w:rPr>
+          <w:rFonts w:ascii="Calibri" w:hAnsi="Calibri" w:cs="Calibri"/>
+          <w:color w:val="333333"/>
+          <w:sz w:val="27"/>
+          <w:szCs w:val="27"/>
+        </w:rPr>
+      </w:pPr>
+      <w:r>
+        <w:rPr>
+          <w:rFonts w:ascii="Calibri" w:hAnsi="Calibri" w:cs="Calibri"/>
+          <w:color w:val="333333"/>
+          <w:sz w:val="27"/>
+          <w:szCs w:val="27"/>
+        </w:rPr>
+        <w:t xml:space="preserve"> The team is always open to new ideas and will work towards conflict resolution</w:t>
+      </w:r>
+      <w:r>
+        <w:rPr>
+          <w:rFonts w:ascii="Calibri" w:hAnsi="Calibri" w:cs="Calibri"/>
+          <w:color w:val="333333"/>
+          <w:sz w:val="27"/>
+          <w:szCs w:val="27"/>
+        </w:rPr>
+        <w:t xml:space="preserve">. We could have team suggestion box. </w:t>
+      </w:r>
+    </w:p>
+    <w:p>
+      <w:pPr>
+        <w:pStyle w:val="NormalWeb"/>
+        <w:spacing w:after="115" w:afterAutospacing="0" w:line="240" w:lineRule="atLeast"/>
+        <w:jc w:val="both"/>
+        <w:rPr>
+          <w:rFonts w:ascii="Calibri" w:hAnsi="Calibri" w:cs="Calibri"/>
+          <w:color w:val="333333"/>
+          <w:sz w:val="27"/>
+          <w:szCs w:val="27"/>
+        </w:rPr>
+      </w:pPr>
+      <w:r>
+        <w:rPr>
+          <w:rFonts w:ascii="Calibri" w:hAnsi="Calibri" w:cs="Calibri"/>
+          <w:color w:val="333333"/>
+          <w:sz w:val="27"/>
+          <w:szCs w:val="27"/>
+        </w:rPr>
+        <w:t>7.What team roles do you think are necessary for success of your project? Who will be assigned which team role? Consider each team member’s strengths and weaknesses, and how team roles can help everyone learn or capitalize on their strengths.</w:t>
+      </w:r>
+    </w:p>
+    <w:p>
+      <w:pPr>
+        <w:pStyle w:val="NormalWeb"/>
+        <w:spacing w:after="0" w:afterAutospacing="0" w:line="240" w:lineRule="atLeast"/>
+        <w:jc w:val="both"/>
+        <w:rPr>
+          <w:color w:val="000000"/>
+          <w:sz w:val="27"/>
+          <w:szCs w:val="27"/>
+        </w:rPr>
+      </w:pPr>
+      <w:r>
+        <w:rPr>
+          <w:color w:val="000000"/>
+          <w:sz w:val="27"/>
+          <w:szCs w:val="27"/>
+        </w:rPr>
+        <w:t>Team leader</w:t>
+      </w:r>
+      <w:r>
+        <w:rPr>
+          <w:color w:val="000000"/>
+          <w:sz w:val="27"/>
+          <w:szCs w:val="27"/>
+        </w:rPr>
+        <w:t xml:space="preserve">: </w:t>
+      </w:r>
+      <w:r>
+        <w:rPr>
+          <w:color w:val="000000"/>
+          <w:sz w:val="27"/>
+          <w:szCs w:val="27"/>
+        </w:rPr>
+        <w:t>Emily: Strong</w:t>
+      </w:r>
+      <w:r>
+        <w:rPr>
+          <w:color w:val="000000"/>
+          <w:sz w:val="27"/>
+          <w:szCs w:val="27"/>
+        </w:rPr>
+        <w:t xml:space="preserve"> personality</w:t>
+      </w:r>
+      <w:r>
+        <w:rPr>
+          <w:color w:val="000000"/>
+          <w:sz w:val="27"/>
+          <w:szCs w:val="27"/>
+        </w:rPr>
+        <w:t xml:space="preserve"> : can motivate team members</w:t>
+      </w:r>
+    </w:p>
+    <w:p>
+      <w:pPr>
+        <w:pStyle w:val="NormalWeb"/>
+        <w:spacing w:after="0" w:afterAutospacing="0" w:line="240" w:lineRule="atLeast"/>
+        <w:jc w:val="both"/>
+        <w:rPr>
+          <w:color w:val="000000"/>
+          <w:sz w:val="27"/>
+          <w:szCs w:val="27"/>
+        </w:rPr>
+      </w:pPr>
+      <w:r>
+        <w:rPr>
+          <w:color w:val="000000"/>
+          <w:sz w:val="27"/>
+          <w:szCs w:val="27"/>
+        </w:rPr>
+        <w:t>Team</w:t>
+      </w:r>
+      <w:r>
+        <w:rPr>
+          <w:color w:val="000000"/>
+          <w:sz w:val="27"/>
+          <w:szCs w:val="27"/>
+        </w:rPr>
+        <w:t xml:space="preserve"> Communication manager:</w:t>
+      </w:r>
+      <w:r>
+        <w:rPr>
+          <w:color w:val="000000"/>
+          <w:sz w:val="27"/>
+          <w:szCs w:val="27"/>
+        </w:rPr>
+        <w:t xml:space="preserve"> Dylan</w:t>
+      </w:r>
+      <w:r>
+        <w:rPr>
+          <w:color w:val="000000"/>
           <w:sz w:val="27"/>
           <w:szCs w:val="27"/>
         </w:rPr>
@@ -535,12 +1872,243 @@
       </w:r>
       <w:r>
         <w:rPr>
-          <w:rFonts w:ascii="Calibri" w:hAnsi="Calibri" w:cs="Calibri"/>
-          <w:color w:val="333333"/>
-          <w:sz w:val="27"/>
-          <w:szCs w:val="27"/>
-        </w:rPr>
-        <w:t xml:space="preserve">about half to look at it based on skill levels and experience , 24hrs if the code works </w:t>
+          <w:color w:val="000000"/>
+          <w:sz w:val="27"/>
+          <w:szCs w:val="27"/>
+        </w:rPr>
+        <w:t xml:space="preserve">laid back </w:t>
+      </w:r>
+      <w:r>
+        <w:rPr>
+          <w:color w:val="000000"/>
+          <w:sz w:val="27"/>
+          <w:szCs w:val="27"/>
+        </w:rPr>
+        <w:t xml:space="preserve">, helps with potential conflict </w:t>
+      </w:r>
+      <w:r>
+        <w:rPr>
+          <w:color w:val="000000"/>
+          <w:sz w:val="27"/>
+          <w:szCs w:val="27"/>
+        </w:rPr>
+        <w:t xml:space="preserve"> </w:t>
+      </w:r>
+    </w:p>
+    <w:p>
+      <w:pPr>
+        <w:pStyle w:val="NormalWeb"/>
+        <w:spacing w:after="0" w:afterAutospacing="0" w:line="240" w:lineRule="atLeast"/>
+        <w:jc w:val="both"/>
+        <w:rPr>
+          <w:color w:val="000000"/>
+          <w:sz w:val="27"/>
+          <w:szCs w:val="27"/>
+        </w:rPr>
+      </w:pPr>
+      <w:r>
+        <w:rPr>
+          <w:color w:val="000000"/>
+          <w:sz w:val="27"/>
+          <w:szCs w:val="27"/>
+        </w:rPr>
+        <w:t>Team</w:t>
+      </w:r>
+      <w:r>
+        <w:rPr>
+          <w:color w:val="000000"/>
+          <w:sz w:val="27"/>
+          <w:szCs w:val="27"/>
+        </w:rPr>
+        <w:t xml:space="preserve"> Project manager:</w:t>
+      </w:r>
+      <w:r>
+        <w:rPr>
+          <w:color w:val="000000"/>
+          <w:sz w:val="27"/>
+          <w:szCs w:val="27"/>
+        </w:rPr>
+        <w:t xml:space="preserve"> </w:t>
+      </w:r>
+      <w:r>
+        <w:rPr>
+          <w:color w:val="000000"/>
+          <w:sz w:val="27"/>
+          <w:szCs w:val="27"/>
+        </w:rPr>
+        <w:t xml:space="preserve">Brady, Organized and punctual </w:t>
+      </w:r>
+      <w:r>
+        <w:rPr>
+          <w:color w:val="000000"/>
+          <w:sz w:val="27"/>
+          <w:szCs w:val="27"/>
+        </w:rPr>
+        <w:t xml:space="preserve">, makes sure everything is on time </w:t>
+      </w:r>
+    </w:p>
+    <w:p>
+      <w:pPr>
+        <w:pStyle w:val="NormalWeb"/>
+        <w:spacing w:after="0" w:afterAutospacing="0" w:line="240" w:lineRule="atLeast"/>
+        <w:jc w:val="both"/>
+        <w:rPr>
+          <w:color w:val="000000"/>
+          <w:sz w:val="27"/>
+          <w:szCs w:val="27"/>
+        </w:rPr>
+      </w:pPr>
+      <w:r>
+        <w:rPr>
+          <w:color w:val="000000"/>
+          <w:sz w:val="27"/>
+          <w:szCs w:val="27"/>
+        </w:rPr>
+        <w:t xml:space="preserve">Team </w:t>
+      </w:r>
+      <w:r>
+        <w:rPr>
+          <w:color w:val="000000"/>
+          <w:sz w:val="27"/>
+          <w:szCs w:val="27"/>
+        </w:rPr>
+        <w:t>Document manger</w:t>
+      </w:r>
+      <w:r>
+        <w:rPr>
+          <w:color w:val="000000"/>
+          <w:sz w:val="27"/>
+          <w:szCs w:val="27"/>
+        </w:rPr>
+        <w:t>: Laren</w:t>
+      </w:r>
+      <w:r>
+        <w:rPr>
+          <w:color w:val="000000"/>
+          <w:sz w:val="27"/>
+          <w:szCs w:val="27"/>
+        </w:rPr>
+        <w:t>,</w:t>
+      </w:r>
+      <w:r>
+        <w:rPr>
+          <w:color w:val="000000"/>
+          <w:sz w:val="27"/>
+          <w:szCs w:val="27"/>
+        </w:rPr>
+        <w:t xml:space="preserve"> Experienced </w:t>
+      </w:r>
+      <w:r>
+        <w:rPr>
+          <w:color w:val="000000"/>
+          <w:sz w:val="27"/>
+          <w:szCs w:val="27"/>
+        </w:rPr>
+        <w:t>: can teach other members in better editing strategies.</w:t>
+      </w:r>
+    </w:p>
+    <w:p>
+      <w:pPr>
+        <w:pStyle w:val="NormalWeb"/>
+        <w:spacing w:after="0" w:afterAutospacing="0" w:line="240" w:lineRule="atLeast"/>
+        <w:jc w:val="both"/>
+        <w:rPr>
+          <w:color w:val="000000"/>
+          <w:sz w:val="27"/>
+          <w:szCs w:val="27"/>
+        </w:rPr>
+      </w:pPr>
+      <w:r>
+        <w:rPr>
+          <w:color w:val="000000"/>
+          <w:sz w:val="27"/>
+          <w:szCs w:val="27"/>
+        </w:rPr>
+        <w:t>Team</w:t>
+      </w:r>
+      <w:r>
+        <w:rPr>
+          <w:color w:val="000000"/>
+          <w:sz w:val="27"/>
+          <w:szCs w:val="27"/>
+        </w:rPr>
+        <w:t xml:space="preserve"> Senior Developer:</w:t>
+      </w:r>
+      <w:r>
+        <w:rPr>
+          <w:color w:val="000000"/>
+          <w:sz w:val="27"/>
+          <w:szCs w:val="27"/>
+        </w:rPr>
+        <w:t xml:space="preserve"> Dipesh</w:t>
+      </w:r>
+      <w:r>
+        <w:rPr>
+          <w:color w:val="000000"/>
+          <w:sz w:val="27"/>
+          <w:szCs w:val="27"/>
+        </w:rPr>
+        <w:t xml:space="preserve"> , Efficient, experienced </w:t>
+      </w:r>
+    </w:p>
+    <w:p>
+      <w:pPr>
+        <w:pStyle w:val="NormalWeb"/>
+        <w:spacing w:after="0" w:afterAutospacing="0" w:line="240" w:lineRule="atLeast"/>
+        <w:jc w:val="both"/>
+        <w:rPr>
+          <w:color w:val="000000"/>
+          <w:sz w:val="27"/>
+          <w:szCs w:val="27"/>
+        </w:rPr>
+      </w:pPr>
+    </w:p>
+    <w:p>
+      <w:pPr>
+        <w:pStyle w:val="NormalWeb"/>
+        <w:spacing w:after="0" w:afterAutospacing="0" w:line="240" w:lineRule="atLeast"/>
+        <w:ind w:left="360"/>
+        <w:jc w:val="both"/>
+        <w:rPr>
+          <w:color w:val="000000"/>
+          <w:sz w:val="27"/>
+          <w:szCs w:val="27"/>
+        </w:rPr>
+      </w:pPr>
+    </w:p>
+    <w:p>
+      <w:pPr>
+        <w:pStyle w:val="NormalWeb"/>
+        <w:spacing w:after="0" w:afterAutospacing="0" w:line="240" w:lineRule="atLeast"/>
+        <w:jc w:val="both"/>
+        <w:rPr>
+          <w:rFonts w:ascii="Calibri" w:hAnsi="Calibri" w:cs="Calibri"/>
+          <w:color w:val="333333"/>
+          <w:sz w:val="27"/>
+          <w:szCs w:val="27"/>
+        </w:rPr>
+      </w:pPr>
+    </w:p>
+    <w:p>
+      <w:pPr>
+        <w:pStyle w:val="NormalWeb"/>
+        <w:spacing w:after="0" w:afterAutospacing="0" w:line="240" w:lineRule="atLeast"/>
+        <w:jc w:val="both"/>
+        <w:rPr>
+          <w:rFonts w:ascii="Calibri" w:hAnsi="Calibri" w:cs="Calibri"/>
+          <w:color w:val="333333"/>
+          <w:sz w:val="27"/>
+          <w:szCs w:val="27"/>
+        </w:rPr>
+      </w:pPr>
+      <w:r>
+        <w:rPr>
+          <w:rFonts w:ascii="Calibri" w:hAnsi="Calibri" w:cs="Calibri"/>
+          <w:color w:val="333333"/>
+          <w:sz w:val="27"/>
+          <w:szCs w:val="27"/>
+        </w:rPr>
+        <w:t xml:space="preserve"> </w:t>
       </w:r>
     </w:p>
     <w:p>
@@ -582,6 +2150,155 @@
 <file path=word/numbering.xml><?xml version="1.0" encoding="utf-8"?>
 <w:numbering xmlns:wpc="http://schemas.microsoft.com/office/word/2010/wordprocessingCanvas" xmlns:cx="http://schemas.microsoft.com/office/drawing/2014/chartex" xmlns:cx1="http://schemas.microsoft.com/office/drawing/2015/9/8/chartex" xmlns:cx2="http://schemas.microsoft.com/office/drawing/2015/10/21/chartex" xmlns:cx3="http://schemas.microsoft.com/office/drawing/2016/5/9/chartex" xmlns:cx4="http://schemas.microsoft.com/office/drawing/2016/5/10/chartex" xmlns:cx5="http://schemas.microsoft.com/office/drawing/2016/5/11/chartex" xmlns:cx6="http://schemas.microsoft.com/office/drawing/2016/5/12/chartex" xmlns:cx7="http://schemas.microsoft.com/office/drawing/2016/5/13/chartex" xmlns:cx8="http://schemas.microsoft.com/office/drawing/2016/5/14/chartex" xmlns:mc="http://schemas.openxmlformats.org/markup-compatibility/2006" xmlns:aink="http://schemas.microsoft.com/office/drawing/2016/ink" xmlns:am3d="http://schemas.microsoft.com/office/drawing/2017/model3d" xmlns:o="urn:schemas-microsoft-com:office:office" xmlns:oel="http://schemas.microsoft.com/office/2019/extlst" xmlns:r="http://schemas.openxmlformats.org/officeDocument/2006/relationships" xmlns:m="http://schemas.openxmlformats.org/officeDocument/2006/math" xmlns:v="urn:schemas-microsoft-com:vml" xmlns:wp14="http://schemas.microsoft.com/office/word/2010/wordprocessingDrawing" xmlns:wp="http://schemas.openxmlformats.org/drawingml/2006/wordprocessingDrawing" xmlns:w10="urn:schemas-microsoft-com:office:word" xmlns:w="http://schemas.openxmlformats.org/wordprocessingml/2006/main" xmlns:w14="http://schemas.microsoft.com/office/word/2010/wordml" xmlns:w15="http://schemas.microsoft.com/office/word/2012/wordml" xmlns:w16cex="http://schemas.microsoft.com/office/word/2018/wordml/cex" xmlns:w16cid="http://schemas.microsoft.com/office/word/2016/wordml/cid" xmlns:w16="http://schemas.microsoft.com/office/word/2018/wordml" xmlns:w16sdtdh="http://schemas.microsoft.com/office/word/2020/wordml/sdtdatahash" xmlns:w16se="http://schemas.microsoft.com/office/word/2015/wordml/symex" xmlns:wpg="http://schemas.microsoft.com/office/word/2010/wordprocessingGroup" xmlns:wpi="http://schemas.microsoft.com/office/word/2010/wordprocessingInk" xmlns:wne="http://schemas.microsoft.com/office/word/2006/wordml" xmlns:wps="http://schemas.microsoft.com/office/word/2010/wordprocessingShape" mc:Ignorable="w14 w15 w16se w16cid w16 w16cex w16sdtdh wp14">
   <w:abstractNum w:abstractNumId="0" w15:restartNumberingAfterBreak="0">
+    <w:nsid w:val="0A5E68C7"/>
+    <w:multiLevelType w:val="multilevel"/>
+    <w:tmpl w:val="BB4287D2"/>
+    <w:lvl w:ilvl="0">
+      <w:start w:val="1"/>
+      <w:numFmt w:val="bullet"/>
+      <w:lvlText w:val=""/>
+      <w:lvlJc w:val="left"/>
+      <w:pPr>
+        <w:tabs>
+          <w:tab w:val="num" w:pos="720"/>
+        </w:tabs>
+        <w:ind w:left="720" w:hanging="360"/>
+      </w:pPr>
+      <w:rPr>
+        <w:rFonts w:ascii="Symbol" w:hAnsi="Symbol" w:hint="default"/>
+        <w:sz w:val="20"/>
+      </w:rPr>
+    </w:lvl>
+    <w:lvl w:ilvl="1" w:tentative="1">
+      <w:start w:val="1"/>
+      <w:numFmt w:val="bullet"/>
+      <w:lvlText w:val="o"/>
+      <w:lvlJc w:val="left"/>
+      <w:pPr>
+        <w:tabs>
+          <w:tab w:val="num" w:pos="1440"/>
+        </w:tabs>
+        <w:ind w:left="1440" w:hanging="360"/>
+      </w:pPr>
+      <w:rPr>
+        <w:rFonts w:ascii="Courier New" w:hAnsi="Courier New" w:hint="default"/>
+        <w:sz w:val="20"/>
+      </w:rPr>
+    </w:lvl>
+    <w:lvl w:ilvl="2" w:tentative="1">
+      <w:start w:val="1"/>
+      <w:numFmt w:val="bullet"/>
+      <w:lvlText w:val=""/>
+      <w:lvlJc w:val="left"/>
+      <w:pPr>
+        <w:tabs>
+          <w:tab w:val="num" w:pos="2160"/>
+        </w:tabs>
+        <w:ind w:left="2160" w:hanging="360"/>
+      </w:pPr>
+      <w:rPr>
+        <w:rFonts w:ascii="Wingdings" w:hAnsi="Wingdings" w:hint="default"/>
+        <w:sz w:val="20"/>
+      </w:rPr>
+    </w:lvl>
+    <w:lvl w:ilvl="3" w:tentative="1">
+      <w:start w:val="1"/>
+      <w:numFmt w:val="bullet"/>
+      <w:lvlText w:val=""/>
+      <w:lvlJc w:val="left"/>
+      <w:pPr>
+        <w:tabs>
+          <w:tab w:val="num" w:pos="2880"/>
+        </w:tabs>
+        <w:ind w:left="2880" w:hanging="360"/>
+      </w:pPr>
+      <w:rPr>
+        <w:rFonts w:ascii="Wingdings" w:hAnsi="Wingdings" w:hint="default"/>
+        <w:sz w:val="20"/>
+      </w:rPr>
+    </w:lvl>
+    <w:lvl w:ilvl="4" w:tentative="1">
+      <w:start w:val="1"/>
+      <w:numFmt w:val="bullet"/>
+      <w:lvlText w:val=""/>
+      <w:lvlJc w:val="left"/>
+      <w:pPr>
+        <w:tabs>
+          <w:tab w:val="num" w:pos="3600"/>
+        </w:tabs>
+        <w:ind w:left="3600" w:hanging="360"/>
+      </w:pPr>
+      <w:rPr>
+        <w:rFonts w:ascii="Wingdings" w:hAnsi="Wingdings" w:hint="default"/>
+        <w:sz w:val="20"/>
+      </w:rPr>
+    </w:lvl>
+    <w:lvl w:ilvl="5" w:tentative="1">
+      <w:start w:val="1"/>
+      <w:numFmt w:val="bullet"/>
+      <w:lvlText w:val=""/>
+      <w:lvlJc w:val="left"/>
+      <w:pPr>
+        <w:tabs>
+          <w:tab w:val="num" w:pos="4320"/>
+        </w:tabs>
+        <w:ind w:left="4320" w:hanging="360"/>
+      </w:pPr>
+      <w:rPr>
+        <w:rFonts w:ascii="Wingdings" w:hAnsi="Wingdings" w:hint="default"/>
+        <w:sz w:val="20"/>
+      </w:rPr>
+    </w:lvl>
+    <w:lvl w:ilvl="6" w:tentative="1">
+      <w:start w:val="1"/>
+      <w:numFmt w:val="bullet"/>
+      <w:lvlText w:val=""/>
+      <w:lvlJc w:val="left"/>
+      <w:pPr>
+        <w:tabs>
+          <w:tab w:val="num" w:pos="5040"/>
+        </w:tabs>
+        <w:ind w:left="5040" w:hanging="360"/>
+      </w:pPr>
+      <w:rPr>
+        <w:rFonts w:ascii="Wingdings" w:hAnsi="Wingdings" w:hint="default"/>
+        <w:sz w:val="20"/>
+      </w:rPr>
+    </w:lvl>
+    <w:lvl w:ilvl="7" w:tentative="1">
+      <w:start w:val="1"/>
+      <w:numFmt w:val="bullet"/>
+      <w:lvlText w:val=""/>
+      <w:lvlJc w:val="left"/>
+      <w:pPr>
+        <w:tabs>
+          <w:tab w:val="num" w:pos="5760"/>
+        </w:tabs>
+        <w:ind w:left="5760" w:hanging="360"/>
+      </w:pPr>
+      <w:rPr>
+        <w:rFonts w:ascii="Wingdings" w:hAnsi="Wingdings" w:hint="default"/>
+        <w:sz w:val="20"/>
+      </w:rPr>
+    </w:lvl>
+    <w:lvl w:ilvl="8" w:tentative="1">
+      <w:start w:val="1"/>
+      <w:numFmt w:val="bullet"/>
+      <w:lvlText w:val=""/>
+      <w:lvlJc w:val="left"/>
+      <w:pPr>
+        <w:tabs>
+          <w:tab w:val="num" w:pos="6480"/>
+        </w:tabs>
+        <w:ind w:left="6480" w:hanging="360"/>
+      </w:pPr>
+      <w:rPr>
+        <w:rFonts w:ascii="Wingdings" w:hAnsi="Wingdings" w:hint="default"/>
+        <w:sz w:val="20"/>
+      </w:rPr>
+    </w:lvl>
+  </w:abstractNum>
+  <w:abstractNum w:abstractNumId="1" w15:restartNumberingAfterBreak="0">
     <w:nsid w:val="319D036F"/>
     <w:multiLevelType w:val="multilevel"/>
     <w:tmpl w:val="B274938E"/>
@@ -730,7 +2447,156 @@
       </w:rPr>
     </w:lvl>
   </w:abstractNum>
-  <w:abstractNum w:abstractNumId="1" w15:restartNumberingAfterBreak="0">
+  <w:abstractNum w:abstractNumId="2" w15:restartNumberingAfterBreak="0">
+    <w:nsid w:val="363C5D3B"/>
+    <w:multiLevelType w:val="multilevel"/>
+    <w:tmpl w:val="C0AE522A"/>
+    <w:lvl w:ilvl="0">
+      <w:start w:val="1"/>
+      <w:numFmt w:val="bullet"/>
+      <w:lvlText w:val=""/>
+      <w:lvlJc w:val="left"/>
+      <w:pPr>
+        <w:tabs>
+          <w:tab w:val="num" w:pos="720"/>
+        </w:tabs>
+        <w:ind w:left="720" w:hanging="360"/>
+      </w:pPr>
+      <w:rPr>
+        <w:rFonts w:ascii="Symbol" w:hAnsi="Symbol" w:hint="default"/>
+        <w:sz w:val="20"/>
+      </w:rPr>
+    </w:lvl>
+    <w:lvl w:ilvl="1" w:tentative="1">
+      <w:start w:val="1"/>
+      <w:numFmt w:val="bullet"/>
+      <w:lvlText w:val="o"/>
+      <w:lvlJc w:val="left"/>
+      <w:pPr>
+        <w:tabs>
+          <w:tab w:val="num" w:pos="1440"/>
+        </w:tabs>
+        <w:ind w:left="1440" w:hanging="360"/>
+      </w:pPr>
+      <w:rPr>
+        <w:rFonts w:ascii="Courier New" w:hAnsi="Courier New" w:hint="default"/>
+        <w:sz w:val="20"/>
+      </w:rPr>
+    </w:lvl>
+    <w:lvl w:ilvl="2" w:tentative="1">
+      <w:start w:val="1"/>
+      <w:numFmt w:val="bullet"/>
+      <w:lvlText w:val=""/>
+      <w:lvlJc w:val="left"/>
+      <w:pPr>
+        <w:tabs>
+          <w:tab w:val="num" w:pos="2160"/>
+        </w:tabs>
+        <w:ind w:left="2160" w:hanging="360"/>
+      </w:pPr>
+      <w:rPr>
+        <w:rFonts w:ascii="Wingdings" w:hAnsi="Wingdings" w:hint="default"/>
+        <w:sz w:val="20"/>
+      </w:rPr>
+    </w:lvl>
+    <w:lvl w:ilvl="3" w:tentative="1">
+      <w:start w:val="1"/>
+      <w:numFmt w:val="bullet"/>
+      <w:lvlText w:val=""/>
+      <w:lvlJc w:val="left"/>
+      <w:pPr>
+        <w:tabs>
+          <w:tab w:val="num" w:pos="2880"/>
+        </w:tabs>
+        <w:ind w:left="2880" w:hanging="360"/>
+      </w:pPr>
+      <w:rPr>
+        <w:rFonts w:ascii="Wingdings" w:hAnsi="Wingdings" w:hint="default"/>
+        <w:sz w:val="20"/>
+      </w:rPr>
+    </w:lvl>
+    <w:lvl w:ilvl="4" w:tentative="1">
+      <w:start w:val="1"/>
+      <w:numFmt w:val="bullet"/>
+      <w:lvlText w:val=""/>
+      <w:lvlJc w:val="left"/>
+      <w:pPr>
+        <w:tabs>
+          <w:tab w:val="num" w:pos="3600"/>
+        </w:tabs>
+        <w:ind w:left="3600" w:hanging="360"/>
+      </w:pPr>
+      <w:rPr>
+        <w:rFonts w:ascii="Wingdings" w:hAnsi="Wingdings" w:hint="default"/>
+        <w:sz w:val="20"/>
+      </w:rPr>
+    </w:lvl>
+    <w:lvl w:ilvl="5" w:tentative="1">
+      <w:start w:val="1"/>
+      <w:numFmt w:val="bullet"/>
+      <w:lvlText w:val=""/>
+      <w:lvlJc w:val="left"/>
+      <w:pPr>
+        <w:tabs>
+          <w:tab w:val="num" w:pos="4320"/>
+        </w:tabs>
+        <w:ind w:left="4320" w:hanging="360"/>
+      </w:pPr>
+      <w:rPr>
+        <w:rFonts w:ascii="Wingdings" w:hAnsi="Wingdings" w:hint="default"/>
+        <w:sz w:val="20"/>
+      </w:rPr>
+    </w:lvl>
+    <w:lvl w:ilvl="6" w:tentative="1">
+      <w:start w:val="1"/>
+      <w:numFmt w:val="bullet"/>
+      <w:lvlText w:val=""/>
+      <w:lvlJc w:val="left"/>
+      <w:pPr>
+        <w:tabs>
+          <w:tab w:val="num" w:pos="5040"/>
+        </w:tabs>
+        <w:ind w:left="5040" w:hanging="360"/>
+      </w:pPr>
+      <w:rPr>
+        <w:rFonts w:ascii="Wingdings" w:hAnsi="Wingdings" w:hint="default"/>
+        <w:sz w:val="20"/>
+      </w:rPr>
+    </w:lvl>
+    <w:lvl w:ilvl="7" w:tentative="1">
+      <w:start w:val="1"/>
+      <w:numFmt w:val="bullet"/>
+      <w:lvlText w:val=""/>
+      <w:lvlJc w:val="left"/>
+      <w:pPr>
+        <w:tabs>
+          <w:tab w:val="num" w:pos="5760"/>
+        </w:tabs>
+        <w:ind w:left="5760" w:hanging="360"/>
+      </w:pPr>
+      <w:rPr>
+        <w:rFonts w:ascii="Wingdings" w:hAnsi="Wingdings" w:hint="default"/>
+        <w:sz w:val="20"/>
+      </w:rPr>
+    </w:lvl>
+    <w:lvl w:ilvl="8" w:tentative="1">
+      <w:start w:val="1"/>
+      <w:numFmt w:val="bullet"/>
+      <w:lvlText w:val=""/>
+      <w:lvlJc w:val="left"/>
+      <w:pPr>
+        <w:tabs>
+          <w:tab w:val="num" w:pos="6480"/>
+        </w:tabs>
+        <w:ind w:left="6480" w:hanging="360"/>
+      </w:pPr>
+      <w:rPr>
+        <w:rFonts w:ascii="Wingdings" w:hAnsi="Wingdings" w:hint="default"/>
+        <w:sz w:val="20"/>
+      </w:rPr>
+    </w:lvl>
+  </w:abstractNum>
+  <w:abstractNum w:abstractNumId="3" w15:restartNumberingAfterBreak="0">
     <w:nsid w:val="40DC7412"/>
     <w:multiLevelType w:val="multilevel"/>
     <w:tmpl w:val="6D827BA2"/>
@@ -879,7 +2745,395 @@
       </w:rPr>
     </w:lvl>
   </w:abstractNum>
-  <w:abstractNum w:abstractNumId="2" w15:restartNumberingAfterBreak="0">
+  <w:abstractNum w:abstractNumId="4" w15:restartNumberingAfterBreak="0">
+    <w:nsid w:val="42254F99"/>
+    <w:multiLevelType w:val="multilevel"/>
+    <w:tmpl w:val="CD4A3166"/>
+    <w:lvl w:ilvl="0">
+      <w:start w:val="1"/>
+      <w:numFmt w:val="bullet"/>
+      <w:lvlText w:val=""/>
+      <w:lvlJc w:val="left"/>
+      <w:pPr>
+        <w:tabs>
+          <w:tab w:val="num" w:pos="720"/>
+        </w:tabs>
+        <w:ind w:left="720" w:hanging="360"/>
+      </w:pPr>
+      <w:rPr>
+        <w:rFonts w:ascii="Symbol" w:hAnsi="Symbol" w:hint="default"/>
+        <w:sz w:val="20"/>
+      </w:rPr>
+    </w:lvl>
+    <w:lvl w:ilvl="1" w:tentative="1">
+      <w:start w:val="1"/>
+      <w:numFmt w:val="bullet"/>
+      <w:lvlText w:val="o"/>
+      <w:lvlJc w:val="left"/>
+      <w:pPr>
+        <w:tabs>
+          <w:tab w:val="num" w:pos="1440"/>
+        </w:tabs>
+        <w:ind w:left="1440" w:hanging="360"/>
+      </w:pPr>
+      <w:rPr>
+        <w:rFonts w:ascii="Courier New" w:hAnsi="Courier New" w:hint="default"/>
+        <w:sz w:val="20"/>
+      </w:rPr>
+    </w:lvl>
+    <w:lvl w:ilvl="2" w:tentative="1">
+      <w:start w:val="1"/>
+      <w:numFmt w:val="bullet"/>
+      <w:lvlText w:val=""/>
+      <w:lvlJc w:val="left"/>
+      <w:pPr>
+        <w:tabs>
+          <w:tab w:val="num" w:pos="2160"/>
+        </w:tabs>
+        <w:ind w:left="2160" w:hanging="360"/>
+      </w:pPr>
+      <w:rPr>
+        <w:rFonts w:ascii="Wingdings" w:hAnsi="Wingdings" w:hint="default"/>
+        <w:sz w:val="20"/>
+      </w:rPr>
+    </w:lvl>
+    <w:lvl w:ilvl="3" w:tentative="1">
+      <w:start w:val="1"/>
+      <w:numFmt w:val="bullet"/>
+      <w:lvlText w:val=""/>
+      <w:lvlJc w:val="left"/>
+      <w:pPr>
+        <w:tabs>
+          <w:tab w:val="num" w:pos="2880"/>
+        </w:tabs>
+        <w:ind w:left="2880" w:hanging="360"/>
+      </w:pPr>
+      <w:rPr>
+        <w:rFonts w:ascii="Wingdings" w:hAnsi="Wingdings" w:hint="default"/>
+        <w:sz w:val="20"/>
+      </w:rPr>
+    </w:lvl>
+    <w:lvl w:ilvl="4" w:tentative="1">
+      <w:start w:val="1"/>
+      <w:numFmt w:val="bullet"/>
+      <w:lvlText w:val=""/>
+      <w:lvlJc w:val="left"/>
+      <w:pPr>
+        <w:tabs>
+          <w:tab w:val="num" w:pos="3600"/>
+        </w:tabs>
+        <w:ind w:left="3600" w:hanging="360"/>
+      </w:pPr>
+      <w:rPr>
+        <w:rFonts w:ascii="Wingdings" w:hAnsi="Wingdings" w:hint="default"/>
+        <w:sz w:val="20"/>
+      </w:rPr>
+    </w:lvl>
+    <w:lvl w:ilvl="5" w:tentative="1">
+      <w:start w:val="1"/>
+      <w:numFmt w:val="bullet"/>
+      <w:lvlText w:val=""/>
+      <w:lvlJc w:val="left"/>
+      <w:pPr>
+        <w:tabs>
+          <w:tab w:val="num" w:pos="4320"/>
+        </w:tabs>
+        <w:ind w:left="4320" w:hanging="360"/>
+      </w:pPr>
+      <w:rPr>
+        <w:rFonts w:ascii="Wingdings" w:hAnsi="Wingdings" w:hint="default"/>
+        <w:sz w:val="20"/>
+      </w:rPr>
+    </w:lvl>
+    <w:lvl w:ilvl="6" w:tentative="1">
+      <w:start w:val="1"/>
+      <w:numFmt w:val="bullet"/>
+      <w:lvlText w:val=""/>
+      <w:lvlJc w:val="left"/>
+      <w:pPr>
+        <w:tabs>
+          <w:tab w:val="num" w:pos="5040"/>
+        </w:tabs>
+        <w:ind w:left="5040" w:hanging="360"/>
+      </w:pPr>
+      <w:rPr>
+        <w:rFonts w:ascii="Wingdings" w:hAnsi="Wingdings" w:hint="default"/>
+        <w:sz w:val="20"/>
+      </w:rPr>
+    </w:lvl>
+    <w:lvl w:ilvl="7" w:tentative="1">
+      <w:start w:val="1"/>
+      <w:numFmt w:val="bullet"/>
+      <w:lvlText w:val=""/>
+      <w:lvlJc w:val="left"/>
+      <w:pPr>
+        <w:tabs>
+          <w:tab w:val="num" w:pos="5760"/>
+        </w:tabs>
+        <w:ind w:left="5760" w:hanging="360"/>
+      </w:pPr>
+      <w:rPr>
+        <w:rFonts w:ascii="Wingdings" w:hAnsi="Wingdings" w:hint="default"/>
+        <w:sz w:val="20"/>
+      </w:rPr>
+    </w:lvl>
+    <w:lvl w:ilvl="8" w:tentative="1">
+      <w:start w:val="1"/>
+      <w:numFmt w:val="bullet"/>
+      <w:lvlText w:val=""/>
+      <w:lvlJc w:val="left"/>
+      <w:pPr>
+        <w:tabs>
+          <w:tab w:val="num" w:pos="6480"/>
+        </w:tabs>
+        <w:ind w:left="6480" w:hanging="360"/>
+      </w:pPr>
+      <w:rPr>
+        <w:rFonts w:ascii="Wingdings" w:hAnsi="Wingdings" w:hint="default"/>
+        <w:sz w:val="20"/>
+      </w:rPr>
+    </w:lvl>
+  </w:abstractNum>
+  <w:abstractNum w:abstractNumId="5" w15:restartNumberingAfterBreak="0">
+    <w:nsid w:val="4C9F2991"/>
+    <w:multiLevelType w:val="multilevel"/>
+    <w:tmpl w:val="B1E0908E"/>
+    <w:lvl w:ilvl="0">
+      <w:start w:val="1"/>
+      <w:numFmt w:val="bullet"/>
+      <w:lvlText w:val=""/>
+      <w:lvlJc w:val="left"/>
+      <w:pPr>
+        <w:tabs>
+          <w:tab w:val="num" w:pos="720"/>
+        </w:tabs>
+        <w:ind w:left="720" w:hanging="360"/>
+      </w:pPr>
+      <w:rPr>
+        <w:rFonts w:ascii="Symbol" w:hAnsi="Symbol" w:hint="default"/>
+        <w:sz w:val="20"/>
+      </w:rPr>
+    </w:lvl>
+    <w:lvl w:ilvl="1" w:tentative="1">
+      <w:start w:val="1"/>
+      <w:numFmt w:val="bullet"/>
+      <w:lvlText w:val="o"/>
+      <w:lvlJc w:val="left"/>
+      <w:pPr>
+        <w:tabs>
+          <w:tab w:val="num" w:pos="1440"/>
+        </w:tabs>
+        <w:ind w:left="1440" w:hanging="360"/>
+      </w:pPr>
+      <w:rPr>
+        <w:rFonts w:ascii="Courier New" w:hAnsi="Courier New" w:hint="default"/>
+        <w:sz w:val="20"/>
+      </w:rPr>
+    </w:lvl>
+    <w:lvl w:ilvl="2" w:tentative="1">
+      <w:start w:val="1"/>
+      <w:numFmt w:val="bullet"/>
+      <w:lvlText w:val=""/>
+      <w:lvlJc w:val="left"/>
+      <w:pPr>
+        <w:tabs>
+          <w:tab w:val="num" w:pos="2160"/>
+        </w:tabs>
+        <w:ind w:left="2160" w:hanging="360"/>
+      </w:pPr>
+      <w:rPr>
+        <w:rFonts w:ascii="Wingdings" w:hAnsi="Wingdings" w:hint="default"/>
+        <w:sz w:val="20"/>
+      </w:rPr>
+    </w:lvl>
+    <w:lvl w:ilvl="3" w:tentative="1">
+      <w:start w:val="1"/>
+      <w:numFmt w:val="bullet"/>
+      <w:lvlText w:val=""/>
+      <w:lvlJc w:val="left"/>
+      <w:pPr>
+        <w:tabs>
+          <w:tab w:val="num" w:pos="2880"/>
+        </w:tabs>
+        <w:ind w:left="2880" w:hanging="360"/>
+      </w:pPr>
+      <w:rPr>
+        <w:rFonts w:ascii="Wingdings" w:hAnsi="Wingdings" w:hint="default"/>
+        <w:sz w:val="20"/>
+      </w:rPr>
+    </w:lvl>
+    <w:lvl w:ilvl="4" w:tentative="1">
+      <w:start w:val="1"/>
+      <w:numFmt w:val="bullet"/>
+      <w:lvlText w:val=""/>
+      <w:lvlJc w:val="left"/>
+      <w:pPr>
+        <w:tabs>
+          <w:tab w:val="num" w:pos="3600"/>
+        </w:tabs>
+        <w:ind w:left="3600" w:hanging="360"/>
+      </w:pPr>
+      <w:rPr>
+        <w:rFonts w:ascii="Wingdings" w:hAnsi="Wingdings" w:hint="default"/>
+        <w:sz w:val="20"/>
+      </w:rPr>
+    </w:lvl>
+    <w:lvl w:ilvl="5" w:tentative="1">
+      <w:start w:val="1"/>
+      <w:numFmt w:val="bullet"/>
+      <w:lvlText w:val=""/>
+      <w:lvlJc w:val="left"/>
+      <w:pPr>
+        <w:tabs>
+          <w:tab w:val="num" w:pos="4320"/>
+        </w:tabs>
+        <w:ind w:left="4320" w:hanging="360"/>
+      </w:pPr>
+      <w:rPr>
+        <w:rFonts w:ascii="Wingdings" w:hAnsi="Wingdings" w:hint="default"/>
+        <w:sz w:val="20"/>
+      </w:rPr>
+    </w:lvl>
+    <w:lvl w:ilvl="6" w:tentative="1">
+      <w:start w:val="1"/>
+      <w:numFmt w:val="bullet"/>
+      <w:lvlText w:val=""/>
+      <w:lvlJc w:val="left"/>
+      <w:pPr>
+        <w:tabs>
+          <w:tab w:val="num" w:pos="5040"/>
+        </w:tabs>
+        <w:ind w:left="5040" w:hanging="360"/>
+      </w:pPr>
+      <w:rPr>
+        <w:rFonts w:ascii="Wingdings" w:hAnsi="Wingdings" w:hint="default"/>
+        <w:sz w:val="20"/>
+      </w:rPr>
+    </w:lvl>
+    <w:lvl w:ilvl="7" w:tentative="1">
+      <w:start w:val="1"/>
+      <w:numFmt w:val="bullet"/>
+      <w:lvlText w:val=""/>
+      <w:lvlJc w:val="left"/>
+      <w:pPr>
+        <w:tabs>
+          <w:tab w:val="num" w:pos="5760"/>
+        </w:tabs>
+        <w:ind w:left="5760" w:hanging="360"/>
+      </w:pPr>
+      <w:rPr>
+        <w:rFonts w:ascii="Wingdings" w:hAnsi="Wingdings" w:hint="default"/>
+        <w:sz w:val="20"/>
+      </w:rPr>
+    </w:lvl>
+    <w:lvl w:ilvl="8" w:tentative="1">
+      <w:start w:val="1"/>
+      <w:numFmt w:val="bullet"/>
+      <w:lvlText w:val=""/>
+      <w:lvlJc w:val="left"/>
+      <w:pPr>
+        <w:tabs>
+          <w:tab w:val="num" w:pos="6480"/>
+        </w:tabs>
+        <w:ind w:left="6480" w:hanging="360"/>
+      </w:pPr>
+      <w:rPr>
+        <w:rFonts w:ascii="Wingdings" w:hAnsi="Wingdings" w:hint="default"/>
+        <w:sz w:val="20"/>
+      </w:rPr>
+    </w:lvl>
+  </w:abstractNum>
+  <w:abstractNum w:abstractNumId="6" w15:restartNumberingAfterBreak="0">
+    <w:nsid w:val="4DCD0121"/>
+    <w:multiLevelType w:val="hybridMultilevel"/>
+    <w:tmpl w:val="1C2E66B0"/>
+    <w:lvl w:ilvl="0" w:tplc="DC9CDEE8">
+      <w:start w:val="6"/>
+      <w:numFmt w:val="decimal"/>
+      <w:lvlText w:val="%1"/>
+      <w:lvlJc w:val="left"/>
+      <w:pPr>
+        <w:ind w:left="720" w:hanging="360"/>
+      </w:pPr>
+      <w:rPr>
+        <w:rFonts w:ascii="Calibri" w:hAnsi="Calibri" w:cs="Calibri" w:hint="default"/>
+        <w:color w:val="333333"/>
+      </w:rPr>
+    </w:lvl>
+    <w:lvl w:ilvl="1" w:tplc="10090019" w:tentative="1">
+      <w:start w:val="1"/>
+      <w:numFmt w:val="lowerLetter"/>
+      <w:lvlText w:val="%2."/>
+      <w:lvlJc w:val="left"/>
+      <w:pPr>
+        <w:ind w:left="1440" w:hanging="360"/>
+      </w:pPr>
+    </w:lvl>
+    <w:lvl w:ilvl="2" w:tplc="1009001B" w:tentative="1">
+      <w:start w:val="1"/>
+      <w:numFmt w:val="lowerRoman"/>
+      <w:lvlText w:val="%3."/>
+      <w:lvlJc w:val="right"/>
+      <w:pPr>
+        <w:ind w:left="2160" w:hanging="180"/>
+      </w:pPr>
+    </w:lvl>
+    <w:lvl w:ilvl="3" w:tplc="1009000F" w:tentative="1">
+      <w:start w:val="1"/>
+      <w:numFmt w:val="decimal"/>
+      <w:lvlText w:val="%4."/>
+      <w:lvlJc w:val="left"/>
+      <w:pPr>
+        <w:ind w:left="2880" w:hanging="360"/>
+      </w:pPr>
+    </w:lvl>
+    <w:lvl w:ilvl="4" w:tplc="10090019" w:tentative="1">
+      <w:start w:val="1"/>
+      <w:numFmt w:val="lowerLetter"/>
+      <w:lvlText w:val="%5."/>
+      <w:lvlJc w:val="left"/>
+      <w:pPr>
+        <w:ind w:left="3600" w:hanging="360"/>
+      </w:pPr>
+    </w:lvl>
+    <w:lvl w:ilvl="5" w:tplc="1009001B" w:tentative="1">
+      <w:start w:val="1"/>
+      <w:numFmt w:val="lowerRoman"/>
+      <w:lvlText w:val="%6."/>
+      <w:lvlJc w:val="right"/>
+      <w:pPr>
+        <w:ind w:left="4320" w:hanging="180"/>
+      </w:pPr>
+    </w:lvl>
+    <w:lvl w:ilvl="6" w:tplc="1009000F" w:tentative="1">
+      <w:start w:val="1"/>
+      <w:numFmt w:val="decimal"/>
+      <w:lvlText w:val="%7."/>
+      <w:lvlJc w:val="left"/>
+      <w:pPr>
+        <w:ind w:left="5040" w:hanging="360"/>
+      </w:pPr>
+    </w:lvl>
+    <w:lvl w:ilvl="7" w:tplc="10090019" w:tentative="1">
+      <w:start w:val="1"/>
+      <w:numFmt w:val="lowerLetter"/>
+      <w:lvlText w:val="%8."/>
+      <w:lvlJc w:val="left"/>
+      <w:pPr>
+        <w:ind w:left="5760" w:hanging="360"/>
+      </w:pPr>
+    </w:lvl>
+    <w:lvl w:ilvl="8" w:tplc="1009001B" w:tentative="1">
+      <w:start w:val="1"/>
+      <w:numFmt w:val="lowerRoman"/>
+      <w:lvlText w:val="%9."/>
+      <w:lvlJc w:val="right"/>
+      <w:pPr>
+        <w:ind w:left="6480" w:hanging="180"/>
+      </w:pPr>
+    </w:lvl>
+  </w:abstractNum>
+  <w:abstractNum w:abstractNumId="7" w15:restartNumberingAfterBreak="0">
     <w:nsid w:val="5DCC1855"/>
     <w:multiLevelType w:val="multilevel"/>
     <w:tmpl w:val="693205D8"/>
@@ -992,7 +3246,156 @@
       </w:pPr>
     </w:lvl>
   </w:abstractNum>
-  <w:abstractNum w:abstractNumId="3" w15:restartNumberingAfterBreak="0">
+  <w:abstractNum w:abstractNumId="8" w15:restartNumberingAfterBreak="0">
+    <w:nsid w:val="63DD5290"/>
+    <w:multiLevelType w:val="multilevel"/>
+    <w:tmpl w:val="483450CE"/>
+    <w:lvl w:ilvl="0">
+      <w:start w:val="1"/>
+      <w:numFmt w:val="bullet"/>
+      <w:lvlText w:val=""/>
+      <w:lvlJc w:val="left"/>
+      <w:pPr>
+        <w:tabs>
+          <w:tab w:val="num" w:pos="720"/>
+        </w:tabs>
+        <w:ind w:left="720" w:hanging="360"/>
+      </w:pPr>
+      <w:rPr>
+        <w:rFonts w:ascii="Symbol" w:hAnsi="Symbol" w:hint="default"/>
+        <w:sz w:val="20"/>
+      </w:rPr>
+    </w:lvl>
+    <w:lvl w:ilvl="1" w:tentative="1">
+      <w:start w:val="1"/>
+      <w:numFmt w:val="bullet"/>
+      <w:lvlText w:val="o"/>
+      <w:lvlJc w:val="left"/>
+      <w:pPr>
+        <w:tabs>
+          <w:tab w:val="num" w:pos="1440"/>
+        </w:tabs>
+        <w:ind w:left="1440" w:hanging="360"/>
+      </w:pPr>
+      <w:rPr>
+        <w:rFonts w:ascii="Courier New" w:hAnsi="Courier New" w:hint="default"/>
+        <w:sz w:val="20"/>
+      </w:rPr>
+    </w:lvl>
+    <w:lvl w:ilvl="2" w:tentative="1">
+      <w:start w:val="1"/>
+      <w:numFmt w:val="bullet"/>
+      <w:lvlText w:val=""/>
+      <w:lvlJc w:val="left"/>
+      <w:pPr>
+        <w:tabs>
+          <w:tab w:val="num" w:pos="2160"/>
+        </w:tabs>
+        <w:ind w:left="2160" w:hanging="360"/>
+      </w:pPr>
+      <w:rPr>
+        <w:rFonts w:ascii="Wingdings" w:hAnsi="Wingdings" w:hint="default"/>
+        <w:sz w:val="20"/>
+      </w:rPr>
+    </w:lvl>
+    <w:lvl w:ilvl="3" w:tentative="1">
+      <w:start w:val="1"/>
+      <w:numFmt w:val="bullet"/>
+      <w:lvlText w:val=""/>
+      <w:lvlJc w:val="left"/>
+      <w:pPr>
+        <w:tabs>
+          <w:tab w:val="num" w:pos="2880"/>
+        </w:tabs>
+        <w:ind w:left="2880" w:hanging="360"/>
+      </w:pPr>
+      <w:rPr>
+        <w:rFonts w:ascii="Wingdings" w:hAnsi="Wingdings" w:hint="default"/>
+        <w:sz w:val="20"/>
+      </w:rPr>
+    </w:lvl>
+    <w:lvl w:ilvl="4" w:tentative="1">
+      <w:start w:val="1"/>
+      <w:numFmt w:val="bullet"/>
+      <w:lvlText w:val=""/>
+      <w:lvlJc w:val="left"/>
+      <w:pPr>
+        <w:tabs>
+          <w:tab w:val="num" w:pos="3600"/>
+        </w:tabs>
+        <w:ind w:left="3600" w:hanging="360"/>
+      </w:pPr>
+      <w:rPr>
+        <w:rFonts w:ascii="Wingdings" w:hAnsi="Wingdings" w:hint="default"/>
+        <w:sz w:val="20"/>
+      </w:rPr>
+    </w:lvl>
+    <w:lvl w:ilvl="5" w:tentative="1">
+      <w:start w:val="1"/>
+      <w:numFmt w:val="bullet"/>
+      <w:lvlText w:val=""/>
+      <w:lvlJc w:val="left"/>
+      <w:pPr>
+        <w:tabs>
+          <w:tab w:val="num" w:pos="4320"/>
+        </w:tabs>
+        <w:ind w:left="4320" w:hanging="360"/>
+      </w:pPr>
+      <w:rPr>
+        <w:rFonts w:ascii="Wingdings" w:hAnsi="Wingdings" w:hint="default"/>
+        <w:sz w:val="20"/>
+      </w:rPr>
+    </w:lvl>
+    <w:lvl w:ilvl="6" w:tentative="1">
+      <w:start w:val="1"/>
+      <w:numFmt w:val="bullet"/>
+      <w:lvlText w:val=""/>
+      <w:lvlJc w:val="left"/>
+      <w:pPr>
+        <w:tabs>
+          <w:tab w:val="num" w:pos="5040"/>
+        </w:tabs>
+        <w:ind w:left="5040" w:hanging="360"/>
+      </w:pPr>
+      <w:rPr>
+        <w:rFonts w:ascii="Wingdings" w:hAnsi="Wingdings" w:hint="default"/>
+        <w:sz w:val="20"/>
+      </w:rPr>
+    </w:lvl>
+    <w:lvl w:ilvl="7" w:tentative="1">
+      <w:start w:val="1"/>
+      <w:numFmt w:val="bullet"/>
+      <w:lvlText w:val=""/>
+      <w:lvlJc w:val="left"/>
+      <w:pPr>
+        <w:tabs>
+          <w:tab w:val="num" w:pos="5760"/>
+        </w:tabs>
+        <w:ind w:left="5760" w:hanging="360"/>
+      </w:pPr>
+      <w:rPr>
+        <w:rFonts w:ascii="Wingdings" w:hAnsi="Wingdings" w:hint="default"/>
+        <w:sz w:val="20"/>
+      </w:rPr>
+    </w:lvl>
+    <w:lvl w:ilvl="8" w:tentative="1">
+      <w:start w:val="1"/>
+      <w:numFmt w:val="bullet"/>
+      <w:lvlText w:val=""/>
+      <w:lvlJc w:val="left"/>
+      <w:pPr>
+        <w:tabs>
+          <w:tab w:val="num" w:pos="6480"/>
+        </w:tabs>
+        <w:ind w:left="6480" w:hanging="360"/>
+      </w:pPr>
+      <w:rPr>
+        <w:rFonts w:ascii="Wingdings" w:hAnsi="Wingdings" w:hint="default"/>
+        <w:sz w:val="20"/>
+      </w:rPr>
+    </w:lvl>
+  </w:abstractNum>
+  <w:abstractNum w:abstractNumId="9" w15:restartNumberingAfterBreak="0">
     <w:nsid w:val="6AE7683A"/>
     <w:multiLevelType w:val="multilevel"/>
     <w:tmpl w:val="753E3B1A"/>
@@ -1141,7 +3544,7 @@
       </w:rPr>
     </w:lvl>
   </w:abstractNum>
-  <w:abstractNum w:abstractNumId="4" w15:restartNumberingAfterBreak="0">
+  <w:abstractNum w:abstractNumId="10" w15:restartNumberingAfterBreak="0">
     <w:nsid w:val="7D724FEA"/>
     <w:multiLevelType w:val="multilevel"/>
     <w:tmpl w:val="13644CF0"/>
@@ -1291,19 +3694,37 @@
     </w:lvl>
   </w:abstractNum>
   <w:num w:numId="1" w16cid:durableId="1449742296">
-    <w:abstractNumId w:val="2"/>
+    <w:abstractNumId w:val="7"/>
   </w:num>
   <w:num w:numId="2" w16cid:durableId="1247301389">
+    <w:abstractNumId w:val="1"/>
+  </w:num>
+  <w:num w:numId="3" w16cid:durableId="1618026520">
+    <w:abstractNumId w:val="9"/>
+  </w:num>
+  <w:num w:numId="4" w16cid:durableId="975375138">
+    <w:abstractNumId w:val="3"/>
+  </w:num>
+  <w:num w:numId="5" w16cid:durableId="1795296346">
+    <w:abstractNumId w:val="10"/>
+  </w:num>
+  <w:num w:numId="6" w16cid:durableId="1919358715">
+    <w:abstractNumId w:val="8"/>
+  </w:num>
+  <w:num w:numId="7" w16cid:durableId="1996761229">
+    <w:abstractNumId w:val="4"/>
+  </w:num>
+  <w:num w:numId="8" w16cid:durableId="296645795">
+    <w:abstractNumId w:val="6"/>
+  </w:num>
+  <w:num w:numId="9" w16cid:durableId="1280918134">
     <w:abstractNumId w:val="0"/>
   </w:num>
-  <w:num w:numId="3" w16cid:durableId="1618026520">
-    <w:abstractNumId w:val="3"/>
+  <w:num w:numId="10" w16cid:durableId="1671912512">
+    <w:abstractNumId w:val="5"/>
   </w:num>
-  <w:num w:numId="4" w16cid:durableId="975375138">
-    <w:abstractNumId w:val="1"/>
-  </w:num>
-  <w:num w:numId="5" w16cid:durableId="1795296346">
-    <w:abstractNumId w:val="4"/>
+  <w:num w:numId="11" w16cid:durableId="1682514410">
+    <w:abstractNumId w:val="2"/>
   </w:num>
 </w:numbering>
 </file>

</xml_diff>